<commit_message>
fully dressed notes voor Klaas
</commit_message>
<xml_diff>
--- a/Product/Iteratie 1 'Uitvoeren quiz'/3. Fully-dressed en activity flow/Aanmaken KennisToets Fully Dressed.docx
+++ b/Product/Iteratie 1 'Uitvoeren quiz'/3. Fully-dressed en activity flow/Aanmaken KennisToets Fully Dressed.docx
@@ -9,21 +9,12 @@
           <w:rFonts w:ascii="Verdana" w:hAnsi="Verdana"/>
         </w:rPr>
       </w:pPr>
-      <w:proofErr w:type="spellStart"/>
       <w:r>
         <w:rPr>
           <w:rFonts w:ascii="Verdana" w:hAnsi="Verdana"/>
           <w:b/>
         </w:rPr>
-        <w:t>Use</w:t>
-      </w:r>
-      <w:proofErr w:type="spellEnd"/>
-      <w:r>
-        <w:rPr>
-          <w:rFonts w:ascii="Verdana" w:hAnsi="Verdana"/>
-          <w:b/>
-        </w:rPr>
-        <w:t xml:space="preserve"> Case: </w:t>
+        <w:t xml:space="preserve">Use Case: </w:t>
       </w:r>
       <w:r>
         <w:rPr>
@@ -247,28 +238,37 @@
               </w:rPr>
               <w:t xml:space="preserve">: </w:t>
             </w:r>
-            <w:r>
-              <w:rPr>
-                <w:rFonts w:ascii="Verdana" w:hAnsi="Verdana"/>
-              </w:rPr>
-              <w:t xml:space="preserve">De docent heeft een account bij </w:t>
-            </w:r>
-            <w:proofErr w:type="spellStart"/>
-            <w:r>
-              <w:rPr>
-                <w:rFonts w:ascii="Verdana" w:hAnsi="Verdana"/>
-              </w:rPr>
-              <w:t>Odinido</w:t>
-            </w:r>
-            <w:proofErr w:type="spellEnd"/>
           </w:p>
           <w:p>
             <w:pPr>
               <w:pStyle w:val="Lijstalinea"/>
               <w:numPr>
                 <w:ilvl w:val="0"/>
-                <w:numId w:val="1"/>
+                <w:numId w:val="5"/>
               </w:numPr>
+              <w:rPr>
+                <w:rFonts w:ascii="Verdana" w:hAnsi="Verdana"/>
+                <w:b/>
+              </w:rPr>
+            </w:pPr>
+            <w:r>
+              <w:rPr>
+                <w:rFonts w:ascii="Verdana" w:hAnsi="Verdana"/>
+              </w:rPr>
+              <w:t xml:space="preserve">De docent heeft een account bij </w:t>
+            </w:r>
+            <w:proofErr w:type="spellStart"/>
+            <w:r>
+              <w:rPr>
+                <w:rFonts w:ascii="Verdana" w:hAnsi="Verdana"/>
+              </w:rPr>
+              <w:t>Odinido</w:t>
+            </w:r>
+            <w:proofErr w:type="spellEnd"/>
+          </w:p>
+          <w:p>
+            <w:pPr>
+              <w:pStyle w:val="Lijstalinea"/>
               <w:rPr>
                 <w:rFonts w:ascii="Verdana" w:hAnsi="Verdana"/>
                 <w:b/>
@@ -291,6 +291,7 @@
             <w:pPr>
               <w:rPr>
                 <w:rFonts w:ascii="Verdana" w:hAnsi="Verdana"/>
+                <w:b/>
               </w:rPr>
             </w:pPr>
             <w:proofErr w:type="spellStart"/>
@@ -341,17 +342,23 @@
               </w:rPr>
               <w:t xml:space="preserve">): </w:t>
             </w:r>
-            <w:r>
-              <w:rPr>
-                <w:rFonts w:ascii="Verdana" w:hAnsi="Verdana"/>
-              </w:rPr>
-              <w:t>De docent heft een ken</w:t>
-            </w:r>
-            <w:r>
-              <w:rPr>
-                <w:rFonts w:ascii="Verdana" w:hAnsi="Verdana"/>
-              </w:rPr>
-              <w:t>nistoets aangemaakt.</w:t>
+          </w:p>
+          <w:p>
+            <w:pPr>
+              <w:pStyle w:val="Lijstalinea"/>
+              <w:numPr>
+                <w:ilvl w:val="0"/>
+                <w:numId w:val="1"/>
+              </w:numPr>
+              <w:rPr>
+                <w:rFonts w:ascii="Verdana" w:hAnsi="Verdana"/>
+              </w:rPr>
+            </w:pPr>
+            <w:r>
+              <w:rPr>
+                <w:rFonts w:ascii="Verdana" w:hAnsi="Verdana"/>
+              </w:rPr>
+              <w:t>De docent heft een kennistoets aangemaakt.</w:t>
             </w:r>
           </w:p>
         </w:tc>
@@ -483,7 +490,19 @@
               <w:rPr>
                 <w:rFonts w:ascii="Verdana" w:hAnsi="Verdana"/>
               </w:rPr>
-              <w:t xml:space="preserve">Het systeem vraag om een </w:t>
+              <w:t>Het systeem vraag</w:t>
+            </w:r>
+            <w:r>
+              <w:rPr>
+                <w:rFonts w:ascii="Verdana" w:hAnsi="Verdana"/>
+              </w:rPr>
+              <w:t>t</w:t>
+            </w:r>
+            <w:r>
+              <w:rPr>
+                <w:rFonts w:ascii="Verdana" w:hAnsi="Verdana"/>
+              </w:rPr>
+              <w:t xml:space="preserve"> om een </w:t>
             </w:r>
             <w:proofErr w:type="spellStart"/>
             <w:r>
@@ -522,6 +541,7 @@
                 <w:rFonts w:ascii="Verdana" w:hAnsi="Verdana"/>
               </w:rPr>
             </w:pPr>
+            <w:commentRangeStart w:id="0"/>
             <w:r>
               <w:rPr>
                 <w:rFonts w:ascii="Verdana" w:hAnsi="Verdana"/>
@@ -541,6 +561,13 @@
                 <w:rFonts w:ascii="Verdana" w:hAnsi="Verdana"/>
               </w:rPr>
               <w:t xml:space="preserve"> in</w:t>
+            </w:r>
+            <w:commentRangeEnd w:id="0"/>
+            <w:r>
+              <w:rPr>
+                <w:rStyle w:val="Verwijzingopmerking"/>
+              </w:rPr>
+              <w:commentReference w:id="0"/>
             </w:r>
           </w:p>
         </w:tc>
@@ -662,7 +689,21 @@
               <w:rPr>
                 <w:rFonts w:ascii="Verdana" w:hAnsi="Verdana"/>
               </w:rPr>
-              <w:t>De docent kiest er voor om een vraag toe te voegen</w:t>
+              <w:t xml:space="preserve">De docent kiest </w:t>
+            </w:r>
+            <w:proofErr w:type="gramStart"/>
+            <w:r>
+              <w:rPr>
+                <w:rFonts w:ascii="Verdana" w:hAnsi="Verdana"/>
+              </w:rPr>
+              <w:t>er voor</w:t>
+            </w:r>
+            <w:proofErr w:type="gramEnd"/>
+            <w:r>
+              <w:rPr>
+                <w:rFonts w:ascii="Verdana" w:hAnsi="Verdana"/>
+              </w:rPr>
+              <w:t xml:space="preserve"> om een vraag toe te voegen</w:t>
             </w:r>
           </w:p>
         </w:tc>
@@ -792,11 +833,19 @@
                 <w:rFonts w:ascii="Verdana" w:hAnsi="Verdana"/>
               </w:rPr>
             </w:pPr>
+            <w:commentRangeStart w:id="1"/>
             <w:r>
               <w:rPr>
                 <w:rFonts w:ascii="Verdana" w:hAnsi="Verdana"/>
               </w:rPr>
               <w:t>De docent selecteer het juiste antwoord bij de vraag</w:t>
+            </w:r>
+            <w:commentRangeEnd w:id="1"/>
+            <w:r>
+              <w:rPr>
+                <w:rStyle w:val="Verwijzingopmerking"/>
+              </w:rPr>
+              <w:commentReference w:id="1"/>
             </w:r>
           </w:p>
         </w:tc>
@@ -873,7 +922,21 @@
               <w:rPr>
                 <w:rFonts w:ascii="Verdana" w:hAnsi="Verdana"/>
               </w:rPr>
-              <w:t>De docent kiest er voor om de toets toe te voegen</w:t>
+              <w:t xml:space="preserve">De docent kiest </w:t>
+            </w:r>
+            <w:proofErr w:type="gramStart"/>
+            <w:r>
+              <w:rPr>
+                <w:rFonts w:ascii="Verdana" w:hAnsi="Verdana"/>
+              </w:rPr>
+              <w:t>er voor</w:t>
+            </w:r>
+            <w:proofErr w:type="gramEnd"/>
+            <w:r>
+              <w:rPr>
+                <w:rFonts w:ascii="Verdana" w:hAnsi="Verdana"/>
+              </w:rPr>
+              <w:t xml:space="preserve"> om de toets toe te voegen</w:t>
             </w:r>
           </w:p>
         </w:tc>
@@ -1007,7 +1070,21 @@
               <w:rPr>
                 <w:rFonts w:ascii="Verdana" w:hAnsi="Verdana"/>
               </w:rPr>
-              <w:t>Ga terug naar stap 6 indien alle vragen nog niet zijn ingevuld, ga anders verder bij stap 11</w:t>
+              <w:t xml:space="preserve">Ga terug naar stap 6 </w:t>
+            </w:r>
+            <w:proofErr w:type="gramStart"/>
+            <w:r>
+              <w:rPr>
+                <w:rFonts w:ascii="Verdana" w:hAnsi="Verdana"/>
+              </w:rPr>
+              <w:t>indien</w:t>
+            </w:r>
+            <w:proofErr w:type="gramEnd"/>
+            <w:r>
+              <w:rPr>
+                <w:rFonts w:ascii="Verdana" w:hAnsi="Verdana"/>
+              </w:rPr>
+              <w:t xml:space="preserve"> alle vragen nog niet zijn ingevuld, ga anders verder bij stap 11</w:t>
             </w:r>
           </w:p>
         </w:tc>
@@ -1023,6 +1100,8 @@
             </w:pPr>
           </w:p>
         </w:tc>
+        <w:bookmarkStart w:id="2" w:name="_GoBack"/>
+        <w:bookmarkEnd w:id="2"/>
       </w:tr>
       <w:tr>
         <w:trPr>
@@ -1098,13 +1177,7 @@
               <w:rPr>
                 <w:rFonts w:ascii="Verdana" w:hAnsi="Verdana"/>
               </w:rPr>
-              <w:t>De docent vult in welke antwoorden</w:t>
-            </w:r>
-            <w:r>
-              <w:rPr>
-                <w:rFonts w:ascii="Verdana" w:hAnsi="Verdana"/>
-              </w:rPr>
-              <w:t xml:space="preserve"> juist zijn</w:t>
+              <w:t>De docent vult in welke antwoorden juist zijn</w:t>
             </w:r>
           </w:p>
           <w:p>
@@ -1123,10 +1196,22 @@
               <w:rPr>
                 <w:rFonts w:ascii="Verdana" w:hAnsi="Verdana"/>
               </w:rPr>
-              <w:t>Ga terug naar stap 6 indien alle vragen nog niet zijn ingevuld, ga anders verder bij stap 11</w:t>
-            </w:r>
-            <w:bookmarkStart w:id="0" w:name="_GoBack"/>
-            <w:bookmarkEnd w:id="0"/>
+              <w:t xml:space="preserve">Ga terug naar stap 6 </w:t>
+            </w:r>
+            <w:proofErr w:type="gramStart"/>
+            <w:r>
+              <w:rPr>
+                <w:rFonts w:ascii="Verdana" w:hAnsi="Verdana"/>
+              </w:rPr>
+              <w:t>indien</w:t>
+            </w:r>
+            <w:proofErr w:type="gramEnd"/>
+            <w:r>
+              <w:rPr>
+                <w:rFonts w:ascii="Verdana" w:hAnsi="Verdana"/>
+              </w:rPr>
+              <w:t xml:space="preserve"> alle vragen nog niet zijn ingevuld, ga anders verder bij stap 11</w:t>
+            </w:r>
           </w:p>
         </w:tc>
         <w:tc>
@@ -1246,6 +1331,84 @@
 </w:document>
 </file>
 
+<file path=word/comments.xml><?xml version="1.0" encoding="utf-8"?>
+<w:comments xmlns:wpc="http://schemas.microsoft.com/office/word/2010/wordprocessingCanvas" xmlns:cx="http://schemas.microsoft.com/office/drawing/2014/chartex" xmlns:cx1="http://schemas.microsoft.com/office/drawing/2015/9/8/chartex" xmlns:cx2="http://schemas.microsoft.com/office/drawing/2015/10/21/chartex" xmlns:cx3="http://schemas.microsoft.com/office/drawing/2016/5/9/chartex" xmlns:cx4="http://schemas.microsoft.com/office/drawing/2016/5/10/chartex" xmlns:cx5="http://schemas.microsoft.com/office/drawing/2016/5/11/chartex" xmlns:cx6="http://schemas.microsoft.com/office/drawing/2016/5/12/chartex" xmlns:cx7="http://schemas.microsoft.com/office/drawing/2016/5/13/chartex" xmlns:cx8="http://schemas.microsoft.com/office/drawing/2016/5/14/chartex" xmlns:mc="http://schemas.openxmlformats.org/markup-compatibility/2006" xmlns:aink="http://schemas.microsoft.com/office/drawing/2016/ink" xmlns:am3d="http://schemas.microsoft.com/office/drawing/2017/model3d" xmlns:o="urn:schemas-microsoft-com:office:office" xmlns:r="http://schemas.openxmlformats.org/officeDocument/2006/relationships" xmlns:m="http://schemas.openxmlformats.org/officeDocument/2006/math" xmlns:v="urn:schemas-microsoft-com:vml" xmlns:wp14="http://schemas.microsoft.com/office/word/2010/wordprocessingDrawing" xmlns:wp="http://schemas.openxmlformats.org/drawingml/2006/wordprocessingDrawing" xmlns:w10="urn:schemas-microsoft-com:office:word" xmlns:w="http://schemas.openxmlformats.org/wordprocessingml/2006/main" xmlns:w14="http://schemas.microsoft.com/office/word/2010/wordml" xmlns:w15="http://schemas.microsoft.com/office/word/2012/wordml" xmlns:w16cid="http://schemas.microsoft.com/office/word/2016/wordml/cid" xmlns:w16se="http://schemas.microsoft.com/office/word/2015/wordml/symex" xmlns:wpg="http://schemas.microsoft.com/office/word/2010/wordprocessingGroup" xmlns:wpi="http://schemas.microsoft.com/office/word/2010/wordprocessingInk" xmlns:wne="http://schemas.microsoft.com/office/word/2006/wordml" xmlns:wps="http://schemas.microsoft.com/office/word/2010/wordprocessingShape" mc:Ignorable="w14 w15 w16se w16cid wp14">
+  <w:comment w:id="0" w:author="lucahogeweide@gmail.com" w:date="2018-09-28T10:29:00Z" w:initials="l">
+    <w:p>
+      <w:pPr>
+        <w:pStyle w:val="Tekstopmerking"/>
+      </w:pPr>
+      <w:r>
+        <w:rPr>
+          <w:rStyle w:val="Verwijzingopmerking"/>
+        </w:rPr>
+        <w:annotationRef/>
+      </w:r>
+      <w:r>
+        <w:t>Moet het systeem dit doe</w:t>
+      </w:r>
+      <w:r>
+        <w:t>n of kan de docent dat zelf</w:t>
+      </w:r>
+    </w:p>
+  </w:comment>
+  <w:comment w:id="1" w:author="lucahogeweide@gmail.com" w:date="2018-09-28T10:30:00Z" w:initials="l">
+    <w:p>
+      <w:pPr>
+        <w:pStyle w:val="Tekstopmerking"/>
+      </w:pPr>
+      <w:r>
+        <w:rPr>
+          <w:rStyle w:val="Verwijzingopmerking"/>
+        </w:rPr>
+        <w:annotationRef/>
+      </w:r>
+      <w:r>
+        <w:t xml:space="preserve">Moet je ook bij </w:t>
+      </w:r>
+      <w:proofErr w:type="spellStart"/>
+      <w:r>
+        <w:t>alternative</w:t>
+      </w:r>
+      <w:proofErr w:type="spellEnd"/>
+      <w:r>
+        <w:t xml:space="preserve"> </w:t>
+      </w:r>
+      <w:proofErr w:type="spellStart"/>
+      <w:r>
+        <w:t>flows</w:t>
+      </w:r>
+      <w:proofErr w:type="spellEnd"/>
+      <w:r>
+        <w:t xml:space="preserve"> alle </w:t>
+      </w:r>
+      <w:proofErr w:type="spellStart"/>
+      <w:r>
+        <w:t>errors</w:t>
+      </w:r>
+      <w:proofErr w:type="spellEnd"/>
+      <w:r>
+        <w:t xml:space="preserve"> erin zetten</w:t>
+      </w:r>
+    </w:p>
+  </w:comment>
+</w:comments>
+</file>
+
+<file path=word/commentsExtended.xml><?xml version="1.0" encoding="utf-8"?>
+<w15:commentsEx xmlns:wpc="http://schemas.microsoft.com/office/word/2010/wordprocessingCanvas" xmlns:cx="http://schemas.microsoft.com/office/drawing/2014/chartex" xmlns:cx1="http://schemas.microsoft.com/office/drawing/2015/9/8/chartex" xmlns:cx2="http://schemas.microsoft.com/office/drawing/2015/10/21/chartex" xmlns:cx3="http://schemas.microsoft.com/office/drawing/2016/5/9/chartex" xmlns:cx4="http://schemas.microsoft.com/office/drawing/2016/5/10/chartex" xmlns:cx5="http://schemas.microsoft.com/office/drawing/2016/5/11/chartex" xmlns:cx6="http://schemas.microsoft.com/office/drawing/2016/5/12/chartex" xmlns:cx7="http://schemas.microsoft.com/office/drawing/2016/5/13/chartex" xmlns:cx8="http://schemas.microsoft.com/office/drawing/2016/5/14/chartex" xmlns:mc="http://schemas.openxmlformats.org/markup-compatibility/2006" xmlns:aink="http://schemas.microsoft.com/office/drawing/2016/ink" xmlns:am3d="http://schemas.microsoft.com/office/drawing/2017/model3d" xmlns:o="urn:schemas-microsoft-com:office:office" xmlns:r="http://schemas.openxmlformats.org/officeDocument/2006/relationships" xmlns:m="http://schemas.openxmlformats.org/officeDocument/2006/math" xmlns:v="urn:schemas-microsoft-com:vml" xmlns:wp14="http://schemas.microsoft.com/office/word/2010/wordprocessingDrawing" xmlns:wp="http://schemas.openxmlformats.org/drawingml/2006/wordprocessingDrawing" xmlns:w10="urn:schemas-microsoft-com:office:word" xmlns:w="http://schemas.openxmlformats.org/wordprocessingml/2006/main" xmlns:w14="http://schemas.microsoft.com/office/word/2010/wordml" xmlns:w15="http://schemas.microsoft.com/office/word/2012/wordml" xmlns:w16cid="http://schemas.microsoft.com/office/word/2016/wordml/cid" xmlns:w16se="http://schemas.microsoft.com/office/word/2015/wordml/symex" xmlns:wpg="http://schemas.microsoft.com/office/word/2010/wordprocessingGroup" xmlns:wpi="http://schemas.microsoft.com/office/word/2010/wordprocessingInk" xmlns:wne="http://schemas.microsoft.com/office/word/2006/wordml" xmlns:wps="http://schemas.microsoft.com/office/word/2010/wordprocessingShape" mc:Ignorable="w14 w15 w16se w16cid wp14">
+  <w15:commentEx w15:paraId="6CAC4009" w15:done="0"/>
+  <w15:commentEx w15:paraId="27218A30" w15:done="0"/>
+</w15:commentsEx>
+</file>
+
+<file path=word/commentsIds.xml><?xml version="1.0" encoding="utf-8"?>
+<w16cid:commentsIds xmlns:wpc="http://schemas.microsoft.com/office/word/2010/wordprocessingCanvas" xmlns:cx="http://schemas.microsoft.com/office/drawing/2014/chartex" xmlns:cx1="http://schemas.microsoft.com/office/drawing/2015/9/8/chartex" xmlns:cx2="http://schemas.microsoft.com/office/drawing/2015/10/21/chartex" xmlns:cx3="http://schemas.microsoft.com/office/drawing/2016/5/9/chartex" xmlns:cx4="http://schemas.microsoft.com/office/drawing/2016/5/10/chartex" xmlns:cx5="http://schemas.microsoft.com/office/drawing/2016/5/11/chartex" xmlns:cx6="http://schemas.microsoft.com/office/drawing/2016/5/12/chartex" xmlns:cx7="http://schemas.microsoft.com/office/drawing/2016/5/13/chartex" xmlns:cx8="http://schemas.microsoft.com/office/drawing/2016/5/14/chartex" xmlns:mc="http://schemas.openxmlformats.org/markup-compatibility/2006" xmlns:aink="http://schemas.microsoft.com/office/drawing/2016/ink" xmlns:am3d="http://schemas.microsoft.com/office/drawing/2017/model3d" xmlns:o="urn:schemas-microsoft-com:office:office" xmlns:r="http://schemas.openxmlformats.org/officeDocument/2006/relationships" xmlns:m="http://schemas.openxmlformats.org/officeDocument/2006/math" xmlns:v="urn:schemas-microsoft-com:vml" xmlns:wp14="http://schemas.microsoft.com/office/word/2010/wordprocessingDrawing" xmlns:wp="http://schemas.openxmlformats.org/drawingml/2006/wordprocessingDrawing" xmlns:w10="urn:schemas-microsoft-com:office:word" xmlns:w="http://schemas.openxmlformats.org/wordprocessingml/2006/main" xmlns:w14="http://schemas.microsoft.com/office/word/2010/wordml" xmlns:w15="http://schemas.microsoft.com/office/word/2012/wordml" xmlns:w16cid="http://schemas.microsoft.com/office/word/2016/wordml/cid" xmlns:w16se="http://schemas.microsoft.com/office/word/2015/wordml/symex" xmlns:wpg="http://schemas.microsoft.com/office/word/2010/wordprocessingGroup" xmlns:wpi="http://schemas.microsoft.com/office/word/2010/wordprocessingInk" xmlns:wne="http://schemas.microsoft.com/office/word/2006/wordml" xmlns:wps="http://schemas.microsoft.com/office/word/2010/wordprocessingShape" mc:Ignorable="w14 w15 w16se w16cid wp14">
+  <w16cid:commentId w16cid:paraId="6CAC4009" w16cid:durableId="1F58811F"/>
+  <w16cid:commentId w16cid:paraId="27218A30" w16cid:durableId="1F588158"/>
+</w16cid:commentsIds>
+</file>
+
 <file path=word/numbering.xml><?xml version="1.0" encoding="utf-8"?>
 <w:numbering xmlns:wpc="http://schemas.microsoft.com/office/word/2010/wordprocessingCanvas" xmlns:cx="http://schemas.microsoft.com/office/drawing/2014/chartex" xmlns:cx1="http://schemas.microsoft.com/office/drawing/2015/9/8/chartex" xmlns:cx2="http://schemas.microsoft.com/office/drawing/2015/10/21/chartex" xmlns:cx3="http://schemas.microsoft.com/office/drawing/2016/5/9/chartex" xmlns:cx4="http://schemas.microsoft.com/office/drawing/2016/5/10/chartex" xmlns:cx5="http://schemas.microsoft.com/office/drawing/2016/5/11/chartex" xmlns:cx6="http://schemas.microsoft.com/office/drawing/2016/5/12/chartex" xmlns:cx7="http://schemas.microsoft.com/office/drawing/2016/5/13/chartex" xmlns:cx8="http://schemas.microsoft.com/office/drawing/2016/5/14/chartex" xmlns:mc="http://schemas.openxmlformats.org/markup-compatibility/2006" xmlns:aink="http://schemas.microsoft.com/office/drawing/2016/ink" xmlns:am3d="http://schemas.microsoft.com/office/drawing/2017/model3d" xmlns:o="urn:schemas-microsoft-com:office:office" xmlns:r="http://schemas.openxmlformats.org/officeDocument/2006/relationships" xmlns:m="http://schemas.openxmlformats.org/officeDocument/2006/math" xmlns:v="urn:schemas-microsoft-com:vml" xmlns:wp14="http://schemas.microsoft.com/office/word/2010/wordprocessingDrawing" xmlns:wp="http://schemas.openxmlformats.org/drawingml/2006/wordprocessingDrawing" xmlns:w10="urn:schemas-microsoft-com:office:word" xmlns:w="http://schemas.openxmlformats.org/wordprocessingml/2006/main" xmlns:w14="http://schemas.microsoft.com/office/word/2010/wordml" xmlns:w15="http://schemas.microsoft.com/office/word/2012/wordml" xmlns:w16cid="http://schemas.microsoft.com/office/word/2016/wordml/cid" xmlns:w16se="http://schemas.microsoft.com/office/word/2015/wordml/symex" xmlns:wpg="http://schemas.microsoft.com/office/word/2010/wordprocessingGroup" xmlns:wpi="http://schemas.microsoft.com/office/word/2010/wordprocessingInk" xmlns:wne="http://schemas.microsoft.com/office/word/2006/wordml" xmlns:wps="http://schemas.microsoft.com/office/word/2010/wordprocessingShape" mc:Ignorable="w14 w15 w16se w16cid wp14">
   <w:abstractNum w:abstractNumId="0" w15:restartNumberingAfterBreak="0">
@@ -1338,6 +1501,119 @@
     </w:lvl>
   </w:abstractNum>
   <w:abstractNum w:abstractNumId="1" w15:restartNumberingAfterBreak="0">
+    <w:nsid w:val="174978FE"/>
+    <w:multiLevelType w:val="hybridMultilevel"/>
+    <w:tmpl w:val="FABA3E48"/>
+    <w:lvl w:ilvl="0" w:tplc="4D949BBC">
+      <w:numFmt w:val="bullet"/>
+      <w:lvlText w:val="-"/>
+      <w:lvlJc w:val="left"/>
+      <w:pPr>
+        <w:ind w:left="720" w:hanging="360"/>
+      </w:pPr>
+      <w:rPr>
+        <w:rFonts w:ascii="Verdana" w:eastAsia="Times New Roman" w:hAnsi="Verdana" w:cs="Times New Roman" w:hint="default"/>
+        <w:b w:val="0"/>
+      </w:rPr>
+    </w:lvl>
+    <w:lvl w:ilvl="1" w:tplc="04130003" w:tentative="1">
+      <w:start w:val="1"/>
+      <w:numFmt w:val="bullet"/>
+      <w:lvlText w:val="o"/>
+      <w:lvlJc w:val="left"/>
+      <w:pPr>
+        <w:ind w:left="1440" w:hanging="360"/>
+      </w:pPr>
+      <w:rPr>
+        <w:rFonts w:ascii="Courier New" w:hAnsi="Courier New" w:cs="Courier New" w:hint="default"/>
+      </w:rPr>
+    </w:lvl>
+    <w:lvl w:ilvl="2" w:tplc="04130005" w:tentative="1">
+      <w:start w:val="1"/>
+      <w:numFmt w:val="bullet"/>
+      <w:lvlText w:val=""/>
+      <w:lvlJc w:val="left"/>
+      <w:pPr>
+        <w:ind w:left="2160" w:hanging="360"/>
+      </w:pPr>
+      <w:rPr>
+        <w:rFonts w:ascii="Wingdings" w:hAnsi="Wingdings" w:hint="default"/>
+      </w:rPr>
+    </w:lvl>
+    <w:lvl w:ilvl="3" w:tplc="04130001" w:tentative="1">
+      <w:start w:val="1"/>
+      <w:numFmt w:val="bullet"/>
+      <w:lvlText w:val=""/>
+      <w:lvlJc w:val="left"/>
+      <w:pPr>
+        <w:ind w:left="2880" w:hanging="360"/>
+      </w:pPr>
+      <w:rPr>
+        <w:rFonts w:ascii="Symbol" w:hAnsi="Symbol" w:hint="default"/>
+      </w:rPr>
+    </w:lvl>
+    <w:lvl w:ilvl="4" w:tplc="04130003" w:tentative="1">
+      <w:start w:val="1"/>
+      <w:numFmt w:val="bullet"/>
+      <w:lvlText w:val="o"/>
+      <w:lvlJc w:val="left"/>
+      <w:pPr>
+        <w:ind w:left="3600" w:hanging="360"/>
+      </w:pPr>
+      <w:rPr>
+        <w:rFonts w:ascii="Courier New" w:hAnsi="Courier New" w:cs="Courier New" w:hint="default"/>
+      </w:rPr>
+    </w:lvl>
+    <w:lvl w:ilvl="5" w:tplc="04130005" w:tentative="1">
+      <w:start w:val="1"/>
+      <w:numFmt w:val="bullet"/>
+      <w:lvlText w:val=""/>
+      <w:lvlJc w:val="left"/>
+      <w:pPr>
+        <w:ind w:left="4320" w:hanging="360"/>
+      </w:pPr>
+      <w:rPr>
+        <w:rFonts w:ascii="Wingdings" w:hAnsi="Wingdings" w:hint="default"/>
+      </w:rPr>
+    </w:lvl>
+    <w:lvl w:ilvl="6" w:tplc="04130001" w:tentative="1">
+      <w:start w:val="1"/>
+      <w:numFmt w:val="bullet"/>
+      <w:lvlText w:val=""/>
+      <w:lvlJc w:val="left"/>
+      <w:pPr>
+        <w:ind w:left="5040" w:hanging="360"/>
+      </w:pPr>
+      <w:rPr>
+        <w:rFonts w:ascii="Symbol" w:hAnsi="Symbol" w:hint="default"/>
+      </w:rPr>
+    </w:lvl>
+    <w:lvl w:ilvl="7" w:tplc="04130003" w:tentative="1">
+      <w:start w:val="1"/>
+      <w:numFmt w:val="bullet"/>
+      <w:lvlText w:val="o"/>
+      <w:lvlJc w:val="left"/>
+      <w:pPr>
+        <w:ind w:left="5760" w:hanging="360"/>
+      </w:pPr>
+      <w:rPr>
+        <w:rFonts w:ascii="Courier New" w:hAnsi="Courier New" w:cs="Courier New" w:hint="default"/>
+      </w:rPr>
+    </w:lvl>
+    <w:lvl w:ilvl="8" w:tplc="04130005" w:tentative="1">
+      <w:start w:val="1"/>
+      <w:numFmt w:val="bullet"/>
+      <w:lvlText w:val=""/>
+      <w:lvlJc w:val="left"/>
+      <w:pPr>
+        <w:ind w:left="6480" w:hanging="360"/>
+      </w:pPr>
+      <w:rPr>
+        <w:rFonts w:ascii="Wingdings" w:hAnsi="Wingdings" w:hint="default"/>
+      </w:rPr>
+    </w:lvl>
+  </w:abstractNum>
+  <w:abstractNum w:abstractNumId="2" w15:restartNumberingAfterBreak="0">
     <w:nsid w:val="31F412AA"/>
     <w:multiLevelType w:val="hybridMultilevel"/>
     <w:tmpl w:val="13A86A54"/>
@@ -1426,7 +1702,7 @@
       </w:pPr>
     </w:lvl>
   </w:abstractNum>
-  <w:abstractNum w:abstractNumId="2" w15:restartNumberingAfterBreak="0">
+  <w:abstractNum w:abstractNumId="3" w15:restartNumberingAfterBreak="0">
     <w:nsid w:val="4E671017"/>
     <w:multiLevelType w:val="hybridMultilevel"/>
     <w:tmpl w:val="EDA80E50"/>
@@ -1538,7 +1814,7 @@
       </w:rPr>
     </w:lvl>
   </w:abstractNum>
-  <w:abstractNum w:abstractNumId="3" w15:restartNumberingAfterBreak="0">
+  <w:abstractNum w:abstractNumId="4" w15:restartNumberingAfterBreak="0">
     <w:nsid w:val="59EA208A"/>
     <w:multiLevelType w:val="hybridMultilevel"/>
     <w:tmpl w:val="7C22960A"/>
@@ -1628,18 +1904,29 @@
     </w:lvl>
   </w:abstractNum>
   <w:num w:numId="1">
+    <w:abstractNumId w:val="3"/>
+  </w:num>
+  <w:num w:numId="2">
     <w:abstractNumId w:val="2"/>
   </w:num>
-  <w:num w:numId="2">
-    <w:abstractNumId w:val="1"/>
-  </w:num>
   <w:num w:numId="3">
-    <w:abstractNumId w:val="3"/>
+    <w:abstractNumId w:val="4"/>
   </w:num>
   <w:num w:numId="4">
     <w:abstractNumId w:val="0"/>
   </w:num>
+  <w:num w:numId="5">
+    <w:abstractNumId w:val="1"/>
+  </w:num>
 </w:numbering>
+</file>
+
+<file path=word/people.xml><?xml version="1.0" encoding="utf-8"?>
+<w15:people xmlns:wpc="http://schemas.microsoft.com/office/word/2010/wordprocessingCanvas" xmlns:cx="http://schemas.microsoft.com/office/drawing/2014/chartex" xmlns:cx1="http://schemas.microsoft.com/office/drawing/2015/9/8/chartex" xmlns:cx2="http://schemas.microsoft.com/office/drawing/2015/10/21/chartex" xmlns:cx3="http://schemas.microsoft.com/office/drawing/2016/5/9/chartex" xmlns:cx4="http://schemas.microsoft.com/office/drawing/2016/5/10/chartex" xmlns:cx5="http://schemas.microsoft.com/office/drawing/2016/5/11/chartex" xmlns:cx6="http://schemas.microsoft.com/office/drawing/2016/5/12/chartex" xmlns:cx7="http://schemas.microsoft.com/office/drawing/2016/5/13/chartex" xmlns:cx8="http://schemas.microsoft.com/office/drawing/2016/5/14/chartex" xmlns:mc="http://schemas.openxmlformats.org/markup-compatibility/2006" xmlns:aink="http://schemas.microsoft.com/office/drawing/2016/ink" xmlns:am3d="http://schemas.microsoft.com/office/drawing/2017/model3d" xmlns:o="urn:schemas-microsoft-com:office:office" xmlns:r="http://schemas.openxmlformats.org/officeDocument/2006/relationships" xmlns:m="http://schemas.openxmlformats.org/officeDocument/2006/math" xmlns:v="urn:schemas-microsoft-com:vml" xmlns:wp14="http://schemas.microsoft.com/office/word/2010/wordprocessingDrawing" xmlns:wp="http://schemas.openxmlformats.org/drawingml/2006/wordprocessingDrawing" xmlns:w10="urn:schemas-microsoft-com:office:word" xmlns:w="http://schemas.openxmlformats.org/wordprocessingml/2006/main" xmlns:w14="http://schemas.microsoft.com/office/word/2010/wordml" xmlns:w15="http://schemas.microsoft.com/office/word/2012/wordml" xmlns:w16cid="http://schemas.microsoft.com/office/word/2016/wordml/cid" xmlns:w16se="http://schemas.microsoft.com/office/word/2015/wordml/symex" xmlns:wpg="http://schemas.microsoft.com/office/word/2010/wordprocessingGroup" xmlns:wpi="http://schemas.microsoft.com/office/word/2010/wordprocessingInk" xmlns:wne="http://schemas.microsoft.com/office/word/2006/wordml" xmlns:wps="http://schemas.microsoft.com/office/word/2010/wordprocessingShape" mc:Ignorable="w14 w15 w16se w16cid wp14">
+  <w15:person w15:author="lucahogeweide@gmail.com">
+    <w15:presenceInfo w15:providerId="Windows Live" w15:userId="7fe9fc046846f91b"/>
+  </w15:person>
+</w15:people>
 </file>
 
 <file path=word/styles.xml><?xml version="1.0" encoding="utf-8"?>
@@ -2088,6 +2375,99 @@
       <w:contextualSpacing/>
     </w:pPr>
   </w:style>
+  <w:style w:type="character" w:styleId="Verwijzingopmerking">
+    <w:name w:val="annotation reference"/>
+    <w:basedOn w:val="Standaardalinea-lettertype"/>
+    <w:uiPriority w:val="99"/>
+    <w:semiHidden/>
+    <w:unhideWhenUsed/>
+    <w:rsid w:val="0056316C"/>
+    <w:rPr>
+      <w:sz w:val="16"/>
+      <w:szCs w:val="16"/>
+    </w:rPr>
+  </w:style>
+  <w:style w:type="paragraph" w:styleId="Tekstopmerking">
+    <w:name w:val="annotation text"/>
+    <w:basedOn w:val="Standaard"/>
+    <w:link w:val="TekstopmerkingChar"/>
+    <w:uiPriority w:val="99"/>
+    <w:semiHidden/>
+    <w:unhideWhenUsed/>
+    <w:rsid w:val="0056316C"/>
+  </w:style>
+  <w:style w:type="character" w:customStyle="1" w:styleId="TekstopmerkingChar">
+    <w:name w:val="Tekst opmerking Char"/>
+    <w:basedOn w:val="Standaardalinea-lettertype"/>
+    <w:link w:val="Tekstopmerking"/>
+    <w:uiPriority w:val="99"/>
+    <w:semiHidden/>
+    <w:rsid w:val="0056316C"/>
+    <w:rPr>
+      <w:rFonts w:ascii="Times New Roman" w:eastAsia="Times New Roman" w:hAnsi="Times New Roman" w:cs="Times New Roman"/>
+      <w:sz w:val="20"/>
+      <w:szCs w:val="20"/>
+      <w:lang w:eastAsia="nl-NL"/>
+    </w:rPr>
+  </w:style>
+  <w:style w:type="paragraph" w:styleId="Onderwerpvanopmerking">
+    <w:name w:val="annotation subject"/>
+    <w:basedOn w:val="Tekstopmerking"/>
+    <w:next w:val="Tekstopmerking"/>
+    <w:link w:val="OnderwerpvanopmerkingChar"/>
+    <w:uiPriority w:val="99"/>
+    <w:semiHidden/>
+    <w:unhideWhenUsed/>
+    <w:rsid w:val="0056316C"/>
+    <w:rPr>
+      <w:b/>
+      <w:bCs/>
+    </w:rPr>
+  </w:style>
+  <w:style w:type="character" w:customStyle="1" w:styleId="OnderwerpvanopmerkingChar">
+    <w:name w:val="Onderwerp van opmerking Char"/>
+    <w:basedOn w:val="TekstopmerkingChar"/>
+    <w:link w:val="Onderwerpvanopmerking"/>
+    <w:uiPriority w:val="99"/>
+    <w:semiHidden/>
+    <w:rsid w:val="0056316C"/>
+    <w:rPr>
+      <w:rFonts w:ascii="Times New Roman" w:eastAsia="Times New Roman" w:hAnsi="Times New Roman" w:cs="Times New Roman"/>
+      <w:b/>
+      <w:bCs/>
+      <w:sz w:val="20"/>
+      <w:szCs w:val="20"/>
+      <w:lang w:eastAsia="nl-NL"/>
+    </w:rPr>
+  </w:style>
+  <w:style w:type="paragraph" w:styleId="Ballontekst">
+    <w:name w:val="Balloon Text"/>
+    <w:basedOn w:val="Standaard"/>
+    <w:link w:val="BallontekstChar"/>
+    <w:uiPriority w:val="99"/>
+    <w:semiHidden/>
+    <w:unhideWhenUsed/>
+    <w:rsid w:val="0056316C"/>
+    <w:rPr>
+      <w:rFonts w:ascii="Segoe UI" w:hAnsi="Segoe UI" w:cs="Segoe UI"/>
+      <w:sz w:val="18"/>
+      <w:szCs w:val="18"/>
+    </w:rPr>
+  </w:style>
+  <w:style w:type="character" w:customStyle="1" w:styleId="BallontekstChar">
+    <w:name w:val="Ballontekst Char"/>
+    <w:basedOn w:val="Standaardalinea-lettertype"/>
+    <w:link w:val="Ballontekst"/>
+    <w:uiPriority w:val="99"/>
+    <w:semiHidden/>
+    <w:rsid w:val="0056316C"/>
+    <w:rPr>
+      <w:rFonts w:ascii="Segoe UI" w:eastAsia="Times New Roman" w:hAnsi="Segoe UI" w:cs="Segoe UI"/>
+      <w:sz w:val="18"/>
+      <w:szCs w:val="18"/>
+      <w:lang w:eastAsia="nl-NL"/>
+    </w:rPr>
+  </w:style>
 </w:styles>
 </file>
 
@@ -2353,12 +2733,6 @@
 </file>
 
 <file path=customXml/item1.xml><?xml version="1.0" encoding="utf-8"?>
-<p:properties xmlns:p="http://schemas.microsoft.com/office/2006/metadata/properties" xmlns:xsi="http://www.w3.org/2001/XMLSchema-instance">
-  <documentManagement/>
-</p:properties>
-</file>
-
-<file path=customXml/item2.xml><?xml version="1.0" encoding="utf-8"?>
 <ct:contentTypeSchema xmlns:ct="http://schemas.microsoft.com/office/2006/metadata/contentType" xmlns:ma="http://schemas.microsoft.com/office/2006/metadata/properties/metaAttributes" ct:_="" ma:_="" ma:contentTypeName="Document" ma:contentTypeID="0x010100F302898F92C26748A4D86C64E794B603" ma:contentTypeVersion="0" ma:contentTypeDescription="Een nieuw document maken." ma:contentTypeScope="" ma:versionID="50b080b940ebeada54b490f4ce495540">
   <xsd:schema xmlns:xsd="http://www.w3.org/2001/XMLSchema" xmlns:p="http://schemas.microsoft.com/office/2006/metadata/properties" targetNamespace="http://schemas.microsoft.com/office/2006/metadata/properties" ma:root="true" ma:fieldsID="b118b0825d757084c8d1e1ffd33f200c">
     <xsd:element name="properties">
@@ -2407,6 +2781,12 @@
 </ct:contentTypeSchema>
 </file>
 
+<file path=customXml/item2.xml><?xml version="1.0" encoding="utf-8"?>
+<p:properties xmlns:p="http://schemas.microsoft.com/office/2006/metadata/properties" xmlns:xsi="http://www.w3.org/2001/XMLSchema-instance">
+  <documentManagement/>
+</p:properties>
+</file>
+
 <file path=customXml/item3.xml><?xml version="1.0" encoding="utf-8"?>
 <?mso-contentType ?>
 <FormTemplates xmlns="http://schemas.microsoft.com/sharepoint/v3/contenttype/forms">
@@ -2421,14 +2801,6 @@
 </file>
 
 <file path=customXml/itemProps1.xml><?xml version="1.0" encoding="utf-8"?>
-<ds:datastoreItem xmlns:ds="http://schemas.openxmlformats.org/officeDocument/2006/customXml" ds:itemID="{CFCD99C2-186B-4BBC-A0B2-B14E253C439C}">
-  <ds:schemaRefs>
-    <ds:schemaRef ds:uri="http://schemas.microsoft.com/office/2006/metadata/properties"/>
-  </ds:schemaRefs>
-</ds:datastoreItem>
-</file>
-
-<file path=customXml/itemProps2.xml><?xml version="1.0" encoding="utf-8"?>
 <ds:datastoreItem xmlns:ds="http://schemas.openxmlformats.org/officeDocument/2006/customXml" ds:itemID="{FE1D9625-C583-4786-9421-BF1618CEF2BF}">
   <ds:schemaRefs>
     <ds:schemaRef ds:uri="http://schemas.microsoft.com/office/2006/metadata/contentType"/>
@@ -2443,6 +2815,14 @@
 </ds:datastoreItem>
 </file>
 
+<file path=customXml/itemProps2.xml><?xml version="1.0" encoding="utf-8"?>
+<ds:datastoreItem xmlns:ds="http://schemas.openxmlformats.org/officeDocument/2006/customXml" ds:itemID="{CFCD99C2-186B-4BBC-A0B2-B14E253C439C}">
+  <ds:schemaRefs>
+    <ds:schemaRef ds:uri="http://schemas.microsoft.com/office/2006/metadata/properties"/>
+  </ds:schemaRefs>
+</ds:datastoreItem>
+</file>
+
 <file path=customXml/itemProps3.xml><?xml version="1.0" encoding="utf-8"?>
 <ds:datastoreItem xmlns:ds="http://schemas.openxmlformats.org/officeDocument/2006/customXml" ds:itemID="{10760632-3C44-4866-89DC-1FB016483D42}">
   <ds:schemaRefs>
@@ -2452,7 +2832,7 @@
 </file>
 
 <file path=customXml/itemProps4.xml><?xml version="1.0" encoding="utf-8"?>
-<ds:datastoreItem xmlns:ds="http://schemas.openxmlformats.org/officeDocument/2006/customXml" ds:itemID="{5A67798C-1047-4CCB-B1D6-19F9F3EA122A}">
+<ds:datastoreItem xmlns:ds="http://schemas.openxmlformats.org/officeDocument/2006/customXml" ds:itemID="{C9E00E32-B17F-4A77-9D15-227EA38DE7D6}">
   <ds:schemaRefs>
     <ds:schemaRef ds:uri="http://schemas.openxmlformats.org/officeDocument/2006/bibliography"/>
   </ds:schemaRefs>

</xml_diff>

<commit_message>
Fully dresed aangepast op feedback Luca
</commit_message>
<xml_diff>
--- a/Product/Iteratie 1 'Uitvoeren quiz'/3. Fully-dressed en activity flow/Aanmaken KennisToets Fully Dressed.docx
+++ b/Product/Iteratie 1 'Uitvoeren quiz'/3. Fully-dressed en activity flow/Aanmaken KennisToets Fully Dressed.docx
@@ -197,6 +197,26 @@
           </w:p>
           <w:p>
             <w:pPr>
+              <w:pStyle w:val="Lijstalinea"/>
+              <w:numPr>
+                <w:ilvl w:val="0"/>
+                <w:numId w:val="6"/>
+              </w:numPr>
+              <w:rPr>
+                <w:rFonts w:ascii="Verdana" w:hAnsi="Verdana"/>
+                <w:b/>
+              </w:rPr>
+            </w:pPr>
+            <w:r>
+              <w:rPr>
+                <w:rFonts w:ascii="Verdana" w:hAnsi="Verdana" w:cs="Arial"/>
+                <w:color w:val="000000"/>
+              </w:rPr>
+              <w:t>Een kennistoets wordt aangemaakt door een basis- of premium docent. Een kennistoets bestaat uit juist of onjuist vragen of kort-antwoord vragen. De docent kiest het type vraag om vervolgens de vraag in te vullen. Bij de vraag kan de docent kiezen welk(e) antwoord(en) juist is/zijn. Als de docent alle vragen heeft ingevuld kan hij de toets aanmaken.</w:t>
+            </w:r>
+          </w:p>
+          <w:p>
+            <w:pPr>
               <w:rPr>
                 <w:rFonts w:ascii="Verdana" w:hAnsi="Verdana"/>
                 <w:b/>
@@ -689,21 +709,7 @@
               <w:rPr>
                 <w:rFonts w:ascii="Verdana" w:hAnsi="Verdana"/>
               </w:rPr>
-              <w:t xml:space="preserve">De docent kiest </w:t>
-            </w:r>
-            <w:proofErr w:type="gramStart"/>
-            <w:r>
-              <w:rPr>
-                <w:rFonts w:ascii="Verdana" w:hAnsi="Verdana"/>
-              </w:rPr>
-              <w:t>er voor</w:t>
-            </w:r>
-            <w:proofErr w:type="gramEnd"/>
-            <w:r>
-              <w:rPr>
-                <w:rFonts w:ascii="Verdana" w:hAnsi="Verdana"/>
-              </w:rPr>
-              <w:t xml:space="preserve"> om een vraag toe te voegen</w:t>
+              <w:t>De docent kiest er voor om een vraag toe te voegen</w:t>
             </w:r>
           </w:p>
         </w:tc>
@@ -730,6 +736,8 @@
             </w:r>
           </w:p>
         </w:tc>
+        <w:bookmarkStart w:id="1" w:name="_GoBack"/>
+        <w:bookmarkEnd w:id="1"/>
       </w:tr>
       <w:tr>
         <w:trPr>
@@ -833,19 +841,19 @@
                 <w:rFonts w:ascii="Verdana" w:hAnsi="Verdana"/>
               </w:rPr>
             </w:pPr>
-            <w:commentRangeStart w:id="1"/>
+            <w:commentRangeStart w:id="2"/>
             <w:r>
               <w:rPr>
                 <w:rFonts w:ascii="Verdana" w:hAnsi="Verdana"/>
               </w:rPr>
               <w:t>De docent selecteer het juiste antwoord bij de vraag</w:t>
             </w:r>
-            <w:commentRangeEnd w:id="1"/>
+            <w:commentRangeEnd w:id="2"/>
             <w:r>
               <w:rPr>
                 <w:rStyle w:val="Verwijzingopmerking"/>
               </w:rPr>
-              <w:commentReference w:id="1"/>
+              <w:commentReference w:id="2"/>
             </w:r>
           </w:p>
         </w:tc>
@@ -922,21 +930,7 @@
               <w:rPr>
                 <w:rFonts w:ascii="Verdana" w:hAnsi="Verdana"/>
               </w:rPr>
-              <w:t xml:space="preserve">De docent kiest </w:t>
-            </w:r>
-            <w:proofErr w:type="gramStart"/>
-            <w:r>
-              <w:rPr>
-                <w:rFonts w:ascii="Verdana" w:hAnsi="Verdana"/>
-              </w:rPr>
-              <w:t>er voor</w:t>
-            </w:r>
-            <w:proofErr w:type="gramEnd"/>
-            <w:r>
-              <w:rPr>
-                <w:rFonts w:ascii="Verdana" w:hAnsi="Verdana"/>
-              </w:rPr>
-              <w:t xml:space="preserve"> om de toets toe te voegen</w:t>
+              <w:t>De docent kiest er voor om de toets toe te voegen</w:t>
             </w:r>
           </w:p>
         </w:tc>
@@ -1070,21 +1064,7 @@
               <w:rPr>
                 <w:rFonts w:ascii="Verdana" w:hAnsi="Verdana"/>
               </w:rPr>
-              <w:t xml:space="preserve">Ga terug naar stap 6 </w:t>
-            </w:r>
-            <w:proofErr w:type="gramStart"/>
-            <w:r>
-              <w:rPr>
-                <w:rFonts w:ascii="Verdana" w:hAnsi="Verdana"/>
-              </w:rPr>
-              <w:t>indien</w:t>
-            </w:r>
-            <w:proofErr w:type="gramEnd"/>
-            <w:r>
-              <w:rPr>
-                <w:rFonts w:ascii="Verdana" w:hAnsi="Verdana"/>
-              </w:rPr>
-              <w:t xml:space="preserve"> alle vragen nog niet zijn ingevuld, ga anders verder bij stap 11</w:t>
+              <w:t>Ga terug naar stap 6 indien alle vragen nog niet zijn ingevuld, ga anders verder bij stap 11</w:t>
             </w:r>
           </w:p>
         </w:tc>
@@ -1100,8 +1080,6 @@
             </w:pPr>
           </w:p>
         </w:tc>
-        <w:bookmarkStart w:id="2" w:name="_GoBack"/>
-        <w:bookmarkEnd w:id="2"/>
       </w:tr>
       <w:tr>
         <w:trPr>
@@ -1196,21 +1174,8 @@
               <w:rPr>
                 <w:rFonts w:ascii="Verdana" w:hAnsi="Verdana"/>
               </w:rPr>
-              <w:t xml:space="preserve">Ga terug naar stap 6 </w:t>
-            </w:r>
-            <w:proofErr w:type="gramStart"/>
-            <w:r>
-              <w:rPr>
-                <w:rFonts w:ascii="Verdana" w:hAnsi="Verdana"/>
-              </w:rPr>
-              <w:t>indien</w:t>
-            </w:r>
-            <w:proofErr w:type="gramEnd"/>
-            <w:r>
-              <w:rPr>
-                <w:rFonts w:ascii="Verdana" w:hAnsi="Verdana"/>
-              </w:rPr>
-              <w:t xml:space="preserve"> alle vragen nog niet zijn ingevuld, ga anders verder bij stap 11</w:t>
+              <w:lastRenderedPageBreak/>
+              <w:t>Ga terug naar stap 6 indien alle vragen nog niet zijn ingevuld, ga anders verder bij stap 11</w:t>
             </w:r>
           </w:p>
         </w:tc>
@@ -1352,7 +1317,7 @@
       </w:r>
     </w:p>
   </w:comment>
-  <w:comment w:id="1" w:author="lucahogeweide@gmail.com" w:date="2018-09-28T10:30:00Z" w:initials="l">
+  <w:comment w:id="2" w:author="lucahogeweide@gmail.com" w:date="2018-09-28T10:30:00Z" w:initials="l">
     <w:p>
       <w:pPr>
         <w:pStyle w:val="Tekstopmerking"/>
@@ -1412,6 +1377,119 @@
 <file path=word/numbering.xml><?xml version="1.0" encoding="utf-8"?>
 <w:numbering xmlns:wpc="http://schemas.microsoft.com/office/word/2010/wordprocessingCanvas" xmlns:cx="http://schemas.microsoft.com/office/drawing/2014/chartex" xmlns:cx1="http://schemas.microsoft.com/office/drawing/2015/9/8/chartex" xmlns:cx2="http://schemas.microsoft.com/office/drawing/2015/10/21/chartex" xmlns:cx3="http://schemas.microsoft.com/office/drawing/2016/5/9/chartex" xmlns:cx4="http://schemas.microsoft.com/office/drawing/2016/5/10/chartex" xmlns:cx5="http://schemas.microsoft.com/office/drawing/2016/5/11/chartex" xmlns:cx6="http://schemas.microsoft.com/office/drawing/2016/5/12/chartex" xmlns:cx7="http://schemas.microsoft.com/office/drawing/2016/5/13/chartex" xmlns:cx8="http://schemas.microsoft.com/office/drawing/2016/5/14/chartex" xmlns:mc="http://schemas.openxmlformats.org/markup-compatibility/2006" xmlns:aink="http://schemas.microsoft.com/office/drawing/2016/ink" xmlns:am3d="http://schemas.microsoft.com/office/drawing/2017/model3d" xmlns:o="urn:schemas-microsoft-com:office:office" xmlns:r="http://schemas.openxmlformats.org/officeDocument/2006/relationships" xmlns:m="http://schemas.openxmlformats.org/officeDocument/2006/math" xmlns:v="urn:schemas-microsoft-com:vml" xmlns:wp14="http://schemas.microsoft.com/office/word/2010/wordprocessingDrawing" xmlns:wp="http://schemas.openxmlformats.org/drawingml/2006/wordprocessingDrawing" xmlns:w10="urn:schemas-microsoft-com:office:word" xmlns:w="http://schemas.openxmlformats.org/wordprocessingml/2006/main" xmlns:w14="http://schemas.microsoft.com/office/word/2010/wordml" xmlns:w15="http://schemas.microsoft.com/office/word/2012/wordml" xmlns:w16cid="http://schemas.microsoft.com/office/word/2016/wordml/cid" xmlns:w16se="http://schemas.microsoft.com/office/word/2015/wordml/symex" xmlns:wpg="http://schemas.microsoft.com/office/word/2010/wordprocessingGroup" xmlns:wpi="http://schemas.microsoft.com/office/word/2010/wordprocessingInk" xmlns:wne="http://schemas.microsoft.com/office/word/2006/wordml" xmlns:wps="http://schemas.microsoft.com/office/word/2010/wordprocessingShape" mc:Ignorable="w14 w15 w16se w16cid wp14">
   <w:abstractNum w:abstractNumId="0" w15:restartNumberingAfterBreak="0">
+    <w:nsid w:val="0C072A72"/>
+    <w:multiLevelType w:val="hybridMultilevel"/>
+    <w:tmpl w:val="37C286B6"/>
+    <w:lvl w:ilvl="0" w:tplc="4D949BBC">
+      <w:numFmt w:val="bullet"/>
+      <w:lvlText w:val="-"/>
+      <w:lvlJc w:val="left"/>
+      <w:pPr>
+        <w:ind w:left="720" w:hanging="360"/>
+      </w:pPr>
+      <w:rPr>
+        <w:rFonts w:ascii="Verdana" w:eastAsia="Times New Roman" w:hAnsi="Verdana" w:cs="Times New Roman" w:hint="default"/>
+        <w:b w:val="0"/>
+      </w:rPr>
+    </w:lvl>
+    <w:lvl w:ilvl="1" w:tplc="04130003" w:tentative="1">
+      <w:start w:val="1"/>
+      <w:numFmt w:val="bullet"/>
+      <w:lvlText w:val="o"/>
+      <w:lvlJc w:val="left"/>
+      <w:pPr>
+        <w:ind w:left="1440" w:hanging="360"/>
+      </w:pPr>
+      <w:rPr>
+        <w:rFonts w:ascii="Courier New" w:hAnsi="Courier New" w:cs="Courier New" w:hint="default"/>
+      </w:rPr>
+    </w:lvl>
+    <w:lvl w:ilvl="2" w:tplc="04130005" w:tentative="1">
+      <w:start w:val="1"/>
+      <w:numFmt w:val="bullet"/>
+      <w:lvlText w:val=""/>
+      <w:lvlJc w:val="left"/>
+      <w:pPr>
+        <w:ind w:left="2160" w:hanging="360"/>
+      </w:pPr>
+      <w:rPr>
+        <w:rFonts w:ascii="Wingdings" w:hAnsi="Wingdings" w:hint="default"/>
+      </w:rPr>
+    </w:lvl>
+    <w:lvl w:ilvl="3" w:tplc="04130001" w:tentative="1">
+      <w:start w:val="1"/>
+      <w:numFmt w:val="bullet"/>
+      <w:lvlText w:val=""/>
+      <w:lvlJc w:val="left"/>
+      <w:pPr>
+        <w:ind w:left="2880" w:hanging="360"/>
+      </w:pPr>
+      <w:rPr>
+        <w:rFonts w:ascii="Symbol" w:hAnsi="Symbol" w:hint="default"/>
+      </w:rPr>
+    </w:lvl>
+    <w:lvl w:ilvl="4" w:tplc="04130003" w:tentative="1">
+      <w:start w:val="1"/>
+      <w:numFmt w:val="bullet"/>
+      <w:lvlText w:val="o"/>
+      <w:lvlJc w:val="left"/>
+      <w:pPr>
+        <w:ind w:left="3600" w:hanging="360"/>
+      </w:pPr>
+      <w:rPr>
+        <w:rFonts w:ascii="Courier New" w:hAnsi="Courier New" w:cs="Courier New" w:hint="default"/>
+      </w:rPr>
+    </w:lvl>
+    <w:lvl w:ilvl="5" w:tplc="04130005" w:tentative="1">
+      <w:start w:val="1"/>
+      <w:numFmt w:val="bullet"/>
+      <w:lvlText w:val=""/>
+      <w:lvlJc w:val="left"/>
+      <w:pPr>
+        <w:ind w:left="4320" w:hanging="360"/>
+      </w:pPr>
+      <w:rPr>
+        <w:rFonts w:ascii="Wingdings" w:hAnsi="Wingdings" w:hint="default"/>
+      </w:rPr>
+    </w:lvl>
+    <w:lvl w:ilvl="6" w:tplc="04130001" w:tentative="1">
+      <w:start w:val="1"/>
+      <w:numFmt w:val="bullet"/>
+      <w:lvlText w:val=""/>
+      <w:lvlJc w:val="left"/>
+      <w:pPr>
+        <w:ind w:left="5040" w:hanging="360"/>
+      </w:pPr>
+      <w:rPr>
+        <w:rFonts w:ascii="Symbol" w:hAnsi="Symbol" w:hint="default"/>
+      </w:rPr>
+    </w:lvl>
+    <w:lvl w:ilvl="7" w:tplc="04130003" w:tentative="1">
+      <w:start w:val="1"/>
+      <w:numFmt w:val="bullet"/>
+      <w:lvlText w:val="o"/>
+      <w:lvlJc w:val="left"/>
+      <w:pPr>
+        <w:ind w:left="5760" w:hanging="360"/>
+      </w:pPr>
+      <w:rPr>
+        <w:rFonts w:ascii="Courier New" w:hAnsi="Courier New" w:cs="Courier New" w:hint="default"/>
+      </w:rPr>
+    </w:lvl>
+    <w:lvl w:ilvl="8" w:tplc="04130005" w:tentative="1">
+      <w:start w:val="1"/>
+      <w:numFmt w:val="bullet"/>
+      <w:lvlText w:val=""/>
+      <w:lvlJc w:val="left"/>
+      <w:pPr>
+        <w:ind w:left="6480" w:hanging="360"/>
+      </w:pPr>
+      <w:rPr>
+        <w:rFonts w:ascii="Wingdings" w:hAnsi="Wingdings" w:hint="default"/>
+      </w:rPr>
+    </w:lvl>
+  </w:abstractNum>
+  <w:abstractNum w:abstractNumId="1" w15:restartNumberingAfterBreak="0">
     <w:nsid w:val="0FD472D5"/>
     <w:multiLevelType w:val="hybridMultilevel"/>
     <w:tmpl w:val="12A6D7A4"/>
@@ -1500,7 +1578,7 @@
       </w:pPr>
     </w:lvl>
   </w:abstractNum>
-  <w:abstractNum w:abstractNumId="1" w15:restartNumberingAfterBreak="0">
+  <w:abstractNum w:abstractNumId="2" w15:restartNumberingAfterBreak="0">
     <w:nsid w:val="174978FE"/>
     <w:multiLevelType w:val="hybridMultilevel"/>
     <w:tmpl w:val="FABA3E48"/>
@@ -1613,7 +1691,7 @@
       </w:rPr>
     </w:lvl>
   </w:abstractNum>
-  <w:abstractNum w:abstractNumId="2" w15:restartNumberingAfterBreak="0">
+  <w:abstractNum w:abstractNumId="3" w15:restartNumberingAfterBreak="0">
     <w:nsid w:val="31F412AA"/>
     <w:multiLevelType w:val="hybridMultilevel"/>
     <w:tmpl w:val="13A86A54"/>
@@ -1702,7 +1780,7 @@
       </w:pPr>
     </w:lvl>
   </w:abstractNum>
-  <w:abstractNum w:abstractNumId="3" w15:restartNumberingAfterBreak="0">
+  <w:abstractNum w:abstractNumId="4" w15:restartNumberingAfterBreak="0">
     <w:nsid w:val="4E671017"/>
     <w:multiLevelType w:val="hybridMultilevel"/>
     <w:tmpl w:val="EDA80E50"/>
@@ -1814,7 +1892,7 @@
       </w:rPr>
     </w:lvl>
   </w:abstractNum>
-  <w:abstractNum w:abstractNumId="4" w15:restartNumberingAfterBreak="0">
+  <w:abstractNum w:abstractNumId="5" w15:restartNumberingAfterBreak="0">
     <w:nsid w:val="59EA208A"/>
     <w:multiLevelType w:val="hybridMultilevel"/>
     <w:tmpl w:val="7C22960A"/>
@@ -1904,19 +1982,22 @@
     </w:lvl>
   </w:abstractNum>
   <w:num w:numId="1">
+    <w:abstractNumId w:val="4"/>
+  </w:num>
+  <w:num w:numId="2">
     <w:abstractNumId w:val="3"/>
   </w:num>
-  <w:num w:numId="2">
+  <w:num w:numId="3">
+    <w:abstractNumId w:val="5"/>
+  </w:num>
+  <w:num w:numId="4">
+    <w:abstractNumId w:val="1"/>
+  </w:num>
+  <w:num w:numId="5">
     <w:abstractNumId w:val="2"/>
   </w:num>
-  <w:num w:numId="3">
-    <w:abstractNumId w:val="4"/>
-  </w:num>
-  <w:num w:numId="4">
+  <w:num w:numId="6">
     <w:abstractNumId w:val="0"/>
-  </w:num>
-  <w:num w:numId="5">
-    <w:abstractNumId w:val="1"/>
   </w:num>
 </w:numbering>
 </file>
@@ -2733,6 +2814,21 @@
 </file>
 
 <file path=customXml/item1.xml><?xml version="1.0" encoding="utf-8"?>
+<?mso-contentType ?>
+<FormTemplates xmlns="http://schemas.microsoft.com/sharepoint/v3/contenttype/forms">
+  <Display>DocumentLibraryForm</Display>
+  <Edit>DocumentLibraryForm</Edit>
+  <New>DocumentLibraryForm</New>
+</FormTemplates>
+</file>
+
+<file path=customXml/item2.xml><?xml version="1.0" encoding="utf-8"?>
+<p:properties xmlns:p="http://schemas.microsoft.com/office/2006/metadata/properties" xmlns:xsi="http://www.w3.org/2001/XMLSchema-instance">
+  <documentManagement/>
+</p:properties>
+</file>
+
+<file path=customXml/item3.xml><?xml version="1.0" encoding="utf-8"?>
 <ct:contentTypeSchema xmlns:ct="http://schemas.microsoft.com/office/2006/metadata/contentType" xmlns:ma="http://schemas.microsoft.com/office/2006/metadata/properties/metaAttributes" ct:_="" ma:_="" ma:contentTypeName="Document" ma:contentTypeID="0x010100F302898F92C26748A4D86C64E794B603" ma:contentTypeVersion="0" ma:contentTypeDescription="Een nieuw document maken." ma:contentTypeScope="" ma:versionID="50b080b940ebeada54b490f4ce495540">
   <xsd:schema xmlns:xsd="http://www.w3.org/2001/XMLSchema" xmlns:p="http://schemas.microsoft.com/office/2006/metadata/properties" targetNamespace="http://schemas.microsoft.com/office/2006/metadata/properties" ma:root="true" ma:fieldsID="b118b0825d757084c8d1e1ffd33f200c">
     <xsd:element name="properties">
@@ -2781,26 +2877,27 @@
 </ct:contentTypeSchema>
 </file>
 
-<file path=customXml/item2.xml><?xml version="1.0" encoding="utf-8"?>
-<p:properties xmlns:p="http://schemas.microsoft.com/office/2006/metadata/properties" xmlns:xsi="http://www.w3.org/2001/XMLSchema-instance">
-  <documentManagement/>
-</p:properties>
-</file>
-
-<file path=customXml/item3.xml><?xml version="1.0" encoding="utf-8"?>
-<?mso-contentType ?>
-<FormTemplates xmlns="http://schemas.microsoft.com/sharepoint/v3/contenttype/forms">
-  <Display>DocumentLibraryForm</Display>
-  <Edit>DocumentLibraryForm</Edit>
-  <New>DocumentLibraryForm</New>
-</FormTemplates>
-</file>
-
 <file path=customXml/item4.xml><?xml version="1.0" encoding="utf-8"?>
 <b:Sources xmlns:b="http://schemas.openxmlformats.org/officeDocument/2006/bibliography" xmlns="http://schemas.openxmlformats.org/officeDocument/2006/bibliography" SelectedStyle="\APASixthEditionOfficeOnline.xsl" StyleName="APA" Version="6"/>
 </file>
 
 <file path=customXml/itemProps1.xml><?xml version="1.0" encoding="utf-8"?>
+<ds:datastoreItem xmlns:ds="http://schemas.openxmlformats.org/officeDocument/2006/customXml" ds:itemID="{10760632-3C44-4866-89DC-1FB016483D42}">
+  <ds:schemaRefs>
+    <ds:schemaRef ds:uri="http://schemas.microsoft.com/sharepoint/v3/contenttype/forms"/>
+  </ds:schemaRefs>
+</ds:datastoreItem>
+</file>
+
+<file path=customXml/itemProps2.xml><?xml version="1.0" encoding="utf-8"?>
+<ds:datastoreItem xmlns:ds="http://schemas.openxmlformats.org/officeDocument/2006/customXml" ds:itemID="{CFCD99C2-186B-4BBC-A0B2-B14E253C439C}">
+  <ds:schemaRefs>
+    <ds:schemaRef ds:uri="http://schemas.microsoft.com/office/2006/metadata/properties"/>
+  </ds:schemaRefs>
+</ds:datastoreItem>
+</file>
+
+<file path=customXml/itemProps3.xml><?xml version="1.0" encoding="utf-8"?>
 <ds:datastoreItem xmlns:ds="http://schemas.openxmlformats.org/officeDocument/2006/customXml" ds:itemID="{FE1D9625-C583-4786-9421-BF1618CEF2BF}">
   <ds:schemaRefs>
     <ds:schemaRef ds:uri="http://schemas.microsoft.com/office/2006/metadata/contentType"/>
@@ -2815,24 +2912,8 @@
 </ds:datastoreItem>
 </file>
 
-<file path=customXml/itemProps2.xml><?xml version="1.0" encoding="utf-8"?>
-<ds:datastoreItem xmlns:ds="http://schemas.openxmlformats.org/officeDocument/2006/customXml" ds:itemID="{CFCD99C2-186B-4BBC-A0B2-B14E253C439C}">
-  <ds:schemaRefs>
-    <ds:schemaRef ds:uri="http://schemas.microsoft.com/office/2006/metadata/properties"/>
-  </ds:schemaRefs>
-</ds:datastoreItem>
-</file>
-
-<file path=customXml/itemProps3.xml><?xml version="1.0" encoding="utf-8"?>
-<ds:datastoreItem xmlns:ds="http://schemas.openxmlformats.org/officeDocument/2006/customXml" ds:itemID="{10760632-3C44-4866-89DC-1FB016483D42}">
-  <ds:schemaRefs>
-    <ds:schemaRef ds:uri="http://schemas.microsoft.com/sharepoint/v3/contenttype/forms"/>
-  </ds:schemaRefs>
-</ds:datastoreItem>
-</file>
-
 <file path=customXml/itemProps4.xml><?xml version="1.0" encoding="utf-8"?>
-<ds:datastoreItem xmlns:ds="http://schemas.openxmlformats.org/officeDocument/2006/customXml" ds:itemID="{C9E00E32-B17F-4A77-9D15-227EA38DE7D6}">
+<ds:datastoreItem xmlns:ds="http://schemas.openxmlformats.org/officeDocument/2006/customXml" ds:itemID="{7AB8FC66-DAB6-478E-96D5-84CF625B72E7}">
   <ds:schemaRefs>
     <ds:schemaRef ds:uri="http://schemas.openxmlformats.org/officeDocument/2006/bibliography"/>
   </ds:schemaRefs>

</xml_diff>

<commit_message>
Toetstitel van invullen naar generate gezet
</commit_message>
<xml_diff>
--- a/Product/Iteratie 1 'Uitvoeren quiz'/3. Fully-dressed en activity flow/Aanmaken KennisToets Fully Dressed.docx
+++ b/Product/Iteratie 1 'Uitvoeren quiz'/3. Fully-dressed en activity flow/Aanmaken KennisToets Fully Dressed.docx
@@ -510,26 +510,14 @@
               <w:rPr>
                 <w:rFonts w:ascii="Verdana" w:hAnsi="Verdana"/>
               </w:rPr>
-              <w:t>Het systeem vraag</w:t>
-            </w:r>
-            <w:r>
-              <w:rPr>
-                <w:rFonts w:ascii="Verdana" w:hAnsi="Verdana"/>
-              </w:rPr>
-              <w:t>t</w:t>
-            </w:r>
-            <w:r>
-              <w:rPr>
-                <w:rFonts w:ascii="Verdana" w:hAnsi="Verdana"/>
-              </w:rPr>
-              <w:t xml:space="preserve"> om een </w:t>
+              <w:t xml:space="preserve">Het systeem vraagt om een </w:t>
             </w:r>
             <w:proofErr w:type="spellStart"/>
             <w:r>
               <w:rPr>
                 <w:rFonts w:ascii="Verdana" w:hAnsi="Verdana"/>
               </w:rPr>
-              <w:t>toetscode</w:t>
+              <w:t>toetstitel</w:t>
             </w:r>
             <w:proofErr w:type="spellEnd"/>
             <w:r>
@@ -561,7 +549,6 @@
                 <w:rFonts w:ascii="Verdana" w:hAnsi="Verdana"/>
               </w:rPr>
             </w:pPr>
-            <w:commentRangeStart w:id="0"/>
             <w:r>
               <w:rPr>
                 <w:rFonts w:ascii="Verdana" w:hAnsi="Verdana"/>
@@ -573,7 +560,7 @@
               <w:rPr>
                 <w:rFonts w:ascii="Verdana" w:hAnsi="Verdana"/>
               </w:rPr>
-              <w:t>toetscode</w:t>
+              <w:t>toetstitel</w:t>
             </w:r>
             <w:proofErr w:type="spellEnd"/>
             <w:r>
@@ -582,13 +569,6 @@
               </w:rPr>
               <w:t xml:space="preserve"> in</w:t>
             </w:r>
-            <w:commentRangeEnd w:id="0"/>
-            <w:r>
-              <w:rPr>
-                <w:rStyle w:val="Verwijzingopmerking"/>
-              </w:rPr>
-              <w:commentReference w:id="0"/>
-            </w:r>
           </w:p>
         </w:tc>
         <w:tc>
@@ -598,34 +578,10 @@
           <w:p>
             <w:pPr>
               <w:pStyle w:val="Lijstalinea"/>
-              <w:numPr>
-                <w:ilvl w:val="0"/>
-                <w:numId w:val="2"/>
-              </w:numPr>
-              <w:rPr>
-                <w:rFonts w:ascii="Verdana" w:hAnsi="Verdana"/>
-              </w:rPr>
-            </w:pPr>
-            <w:r>
-              <w:rPr>
-                <w:rFonts w:ascii="Verdana" w:hAnsi="Verdana"/>
-              </w:rPr>
-              <w:t xml:space="preserve">Het systeem vraagt om een </w:t>
-            </w:r>
-            <w:proofErr w:type="spellStart"/>
-            <w:r>
-              <w:rPr>
-                <w:rFonts w:ascii="Verdana" w:hAnsi="Verdana"/>
-              </w:rPr>
-              <w:t>toetstitel</w:t>
-            </w:r>
-            <w:proofErr w:type="spellEnd"/>
-            <w:r>
-              <w:rPr>
-                <w:rFonts w:ascii="Verdana" w:hAnsi="Verdana"/>
-              </w:rPr>
-              <w:t xml:space="preserve"> in te vullen</w:t>
-            </w:r>
+              <w:rPr>
+                <w:rFonts w:ascii="Verdana" w:hAnsi="Verdana"/>
+              </w:rPr>
+            </w:pPr>
           </w:p>
         </w:tc>
       </w:tr>
@@ -653,21 +609,7 @@
               <w:rPr>
                 <w:rFonts w:ascii="Verdana" w:hAnsi="Verdana"/>
               </w:rPr>
-              <w:t xml:space="preserve">De docent vult een </w:t>
-            </w:r>
-            <w:proofErr w:type="spellStart"/>
-            <w:r>
-              <w:rPr>
-                <w:rFonts w:ascii="Verdana" w:hAnsi="Verdana"/>
-              </w:rPr>
-              <w:t>toetstitel</w:t>
-            </w:r>
-            <w:proofErr w:type="spellEnd"/>
-            <w:r>
-              <w:rPr>
-                <w:rFonts w:ascii="Verdana" w:hAnsi="Verdana"/>
-              </w:rPr>
-              <w:t xml:space="preserve"> in</w:t>
+              <w:t>De docent kiest er voor om een vraag toe te voegen</w:t>
             </w:r>
           </w:p>
         </w:tc>
@@ -678,10 +620,20 @@
           <w:p>
             <w:pPr>
               <w:pStyle w:val="Lijstalinea"/>
-              <w:rPr>
-                <w:rFonts w:ascii="Verdana" w:hAnsi="Verdana"/>
-              </w:rPr>
-            </w:pPr>
+              <w:numPr>
+                <w:ilvl w:val="0"/>
+                <w:numId w:val="2"/>
+              </w:numPr>
+              <w:rPr>
+                <w:rFonts w:ascii="Verdana" w:hAnsi="Verdana"/>
+              </w:rPr>
+            </w:pPr>
+            <w:r>
+              <w:rPr>
+                <w:rFonts w:ascii="Verdana" w:hAnsi="Verdana"/>
+              </w:rPr>
+              <w:t>Het systeem toont een overzicht met type vragen</w:t>
+            </w:r>
           </w:p>
         </w:tc>
       </w:tr>
@@ -709,7 +661,7 @@
               <w:rPr>
                 <w:rFonts w:ascii="Verdana" w:hAnsi="Verdana"/>
               </w:rPr>
-              <w:t>De docent kiest er voor om een vraag toe te voegen</w:t>
+              <w:t>De docent kiest als type vraag de meerkeuzevraag en vult de vraag in</w:t>
             </w:r>
           </w:p>
         </w:tc>
@@ -720,24 +672,12 @@
           <w:p>
             <w:pPr>
               <w:pStyle w:val="Lijstalinea"/>
-              <w:numPr>
-                <w:ilvl w:val="0"/>
-                <w:numId w:val="2"/>
-              </w:numPr>
-              <w:rPr>
-                <w:rFonts w:ascii="Verdana" w:hAnsi="Verdana"/>
-              </w:rPr>
-            </w:pPr>
-            <w:r>
-              <w:rPr>
-                <w:rFonts w:ascii="Verdana" w:hAnsi="Verdana"/>
-              </w:rPr>
-              <w:t>Het systeem toont een overzicht met type vragen</w:t>
-            </w:r>
-          </w:p>
-        </w:tc>
-        <w:bookmarkStart w:id="1" w:name="_GoBack"/>
-        <w:bookmarkEnd w:id="1"/>
+              <w:rPr>
+                <w:rFonts w:ascii="Verdana" w:hAnsi="Verdana"/>
+              </w:rPr>
+            </w:pPr>
+          </w:p>
+        </w:tc>
       </w:tr>
       <w:tr>
         <w:trPr>
@@ -763,7 +703,7 @@
               <w:rPr>
                 <w:rFonts w:ascii="Verdana" w:hAnsi="Verdana"/>
               </w:rPr>
-              <w:t>De docent kiest als type vraag de meerkeuzevraag en vult de vraag in</w:t>
+              <w:t>De docent vult de antwoorden bij de vraag in</w:t>
             </w:r>
           </w:p>
         </w:tc>
@@ -800,11 +740,79 @@
                 <w:rFonts w:ascii="Verdana" w:hAnsi="Verdana"/>
               </w:rPr>
             </w:pPr>
-            <w:r>
-              <w:rPr>
-                <w:rFonts w:ascii="Verdana" w:hAnsi="Verdana"/>
-              </w:rPr>
-              <w:t>De docent vult de antwoorden bij de vraag in</w:t>
+            <w:commentRangeStart w:id="0"/>
+            <w:r>
+              <w:rPr>
+                <w:rFonts w:ascii="Verdana" w:hAnsi="Verdana"/>
+              </w:rPr>
+              <w:t>De docent selecteer het juiste antwoord bij de vraag</w:t>
+            </w:r>
+            <w:commentRangeEnd w:id="0"/>
+            <w:r>
+              <w:rPr>
+                <w:rStyle w:val="Verwijzingopmerking"/>
+              </w:rPr>
+              <w:commentReference w:id="0"/>
+            </w:r>
+          </w:p>
+        </w:tc>
+        <w:tc>
+          <w:tcPr>
+            <w:tcW w:w="5103" w:type="dxa"/>
+          </w:tcPr>
+          <w:p>
+            <w:pPr>
+              <w:rPr>
+                <w:rFonts w:ascii="Verdana" w:hAnsi="Verdana"/>
+              </w:rPr>
+            </w:pPr>
+          </w:p>
+        </w:tc>
+      </w:tr>
+      <w:tr>
+        <w:trPr>
+          <w:trHeight w:val="262"/>
+        </w:trPr>
+        <w:tc>
+          <w:tcPr>
+            <w:tcW w:w="4821" w:type="dxa"/>
+          </w:tcPr>
+          <w:p>
+            <w:pPr>
+              <w:spacing w:line="276" w:lineRule="auto"/>
+              <w:rPr>
+                <w:rFonts w:ascii="Verdana" w:hAnsi="Verdana"/>
+              </w:rPr>
+            </w:pPr>
+            <w:r>
+              <w:rPr>
+                <w:rFonts w:ascii="Verdana" w:hAnsi="Verdana"/>
+              </w:rPr>
+              <w:t xml:space="preserve">Stappen </w:t>
+            </w:r>
+            <w:r>
+              <w:rPr>
+                <w:rFonts w:ascii="Verdana" w:hAnsi="Verdana"/>
+              </w:rPr>
+              <w:t>4</w:t>
+            </w:r>
+            <w:r>
+              <w:rPr>
+                <w:rFonts w:ascii="Verdana" w:hAnsi="Verdana"/>
+              </w:rPr>
+              <w:t xml:space="preserve"> tot en met </w:t>
+            </w:r>
+            <w:r>
+              <w:rPr>
+                <w:rFonts w:ascii="Verdana" w:hAnsi="Verdana"/>
+              </w:rPr>
+              <w:t>8</w:t>
+            </w:r>
+            <w:r>
+              <w:rPr>
+                <w:rFonts w:ascii="Verdana" w:hAnsi="Verdana"/>
+              </w:rPr>
+              <w:t xml:space="preserve"> worden herhaald tot de docent klaar is met vragen toevoegen</w:t>
             </w:r>
           </w:p>
         </w:tc>
@@ -841,19 +849,11 @@
                 <w:rFonts w:ascii="Verdana" w:hAnsi="Verdana"/>
               </w:rPr>
             </w:pPr>
-            <w:commentRangeStart w:id="2"/>
-            <w:r>
-              <w:rPr>
-                <w:rFonts w:ascii="Verdana" w:hAnsi="Verdana"/>
-              </w:rPr>
-              <w:t>De docent selecteer het juiste antwoord bij de vraag</w:t>
-            </w:r>
-            <w:commentRangeEnd w:id="2"/>
-            <w:r>
-              <w:rPr>
-                <w:rStyle w:val="Verwijzingopmerking"/>
-              </w:rPr>
-              <w:commentReference w:id="2"/>
+            <w:r>
+              <w:rPr>
+                <w:rFonts w:ascii="Verdana" w:hAnsi="Verdana"/>
+              </w:rPr>
+              <w:t>De docent kiest er voor om de toets toe te voegen</w:t>
             </w:r>
           </w:p>
         </w:tc>
@@ -863,10 +863,35 @@
           </w:tcPr>
           <w:p>
             <w:pPr>
-              <w:rPr>
-                <w:rFonts w:ascii="Verdana" w:hAnsi="Verdana"/>
-              </w:rPr>
-            </w:pPr>
+              <w:pStyle w:val="Lijstalinea"/>
+              <w:numPr>
+                <w:ilvl w:val="0"/>
+                <w:numId w:val="2"/>
+              </w:numPr>
+              <w:rPr>
+                <w:rFonts w:ascii="Verdana" w:hAnsi="Verdana"/>
+              </w:rPr>
+            </w:pPr>
+            <w:r>
+              <w:rPr>
+                <w:rFonts w:ascii="Verdana" w:hAnsi="Verdana"/>
+              </w:rPr>
+              <w:t xml:space="preserve">Het systeem genereert een </w:t>
+            </w:r>
+            <w:proofErr w:type="spellStart"/>
+            <w:r>
+              <w:rPr>
+                <w:rFonts w:ascii="Verdana" w:hAnsi="Verdana"/>
+              </w:rPr>
+              <w:t>toetscode</w:t>
+            </w:r>
+            <w:proofErr w:type="spellEnd"/>
+            <w:r>
+              <w:rPr>
+                <w:rFonts w:ascii="Verdana" w:hAnsi="Verdana"/>
+              </w:rPr>
+              <w:t xml:space="preserve"> en voegt de toets toe aan het account van de docent</w:t>
+            </w:r>
           </w:p>
         </w:tc>
       </w:tr>
@@ -880,17 +905,12 @@
           </w:tcPr>
           <w:p>
             <w:pPr>
+              <w:pStyle w:val="Lijstalinea"/>
               <w:spacing w:line="276" w:lineRule="auto"/>
               <w:rPr>
                 <w:rFonts w:ascii="Verdana" w:hAnsi="Verdana"/>
               </w:rPr>
             </w:pPr>
-            <w:r>
-              <w:rPr>
-                <w:rFonts w:ascii="Verdana" w:hAnsi="Verdana"/>
-              </w:rPr>
-              <w:t>Stappen 6 tot en met 10 worden herhaald tot de docent klaar is met vragen toevoegen</w:t>
-            </w:r>
           </w:p>
         </w:tc>
         <w:tc>
@@ -899,62 +919,11 @@
           </w:tcPr>
           <w:p>
             <w:pPr>
-              <w:rPr>
-                <w:rFonts w:ascii="Verdana" w:hAnsi="Verdana"/>
-              </w:rPr>
-            </w:pPr>
-          </w:p>
-        </w:tc>
-      </w:tr>
-      <w:tr>
-        <w:trPr>
-          <w:trHeight w:val="262"/>
-        </w:trPr>
-        <w:tc>
-          <w:tcPr>
-            <w:tcW w:w="4821" w:type="dxa"/>
-          </w:tcPr>
-          <w:p>
-            <w:pPr>
               <w:pStyle w:val="Lijstalinea"/>
-              <w:numPr>
-                <w:ilvl w:val="0"/>
-                <w:numId w:val="2"/>
-              </w:numPr>
-              <w:spacing w:line="276" w:lineRule="auto"/>
-              <w:rPr>
-                <w:rFonts w:ascii="Verdana" w:hAnsi="Verdana"/>
-              </w:rPr>
-            </w:pPr>
-            <w:r>
-              <w:rPr>
-                <w:rFonts w:ascii="Verdana" w:hAnsi="Verdana"/>
-              </w:rPr>
-              <w:t>De docent kiest er voor om de toets toe te voegen</w:t>
-            </w:r>
-          </w:p>
-        </w:tc>
-        <w:tc>
-          <w:tcPr>
-            <w:tcW w:w="5103" w:type="dxa"/>
-          </w:tcPr>
-          <w:p>
-            <w:pPr>
-              <w:pStyle w:val="Lijstalinea"/>
-              <w:numPr>
-                <w:ilvl w:val="0"/>
-                <w:numId w:val="2"/>
-              </w:numPr>
-              <w:rPr>
-                <w:rFonts w:ascii="Verdana" w:hAnsi="Verdana"/>
-              </w:rPr>
-            </w:pPr>
-            <w:r>
-              <w:rPr>
-                <w:rFonts w:ascii="Verdana" w:hAnsi="Verdana"/>
-              </w:rPr>
-              <w:t>Het systeem voegt de toets toe aan het account van de docent</w:t>
-            </w:r>
+              <w:rPr>
+                <w:rFonts w:ascii="Verdana" w:hAnsi="Verdana"/>
+              </w:rPr>
+            </w:pPr>
           </w:p>
         </w:tc>
       </w:tr>
@@ -1028,7 +997,7 @@
               <w:rPr>
                 <w:rFonts w:ascii="Verdana" w:hAnsi="Verdana"/>
               </w:rPr>
-              <w:t>8A De docent kiest als type vraag de juist onjuist vraag en vult de vraag in</w:t>
+              <w:t>6A De docent kiest als type vraag de juist onjuist vraag en vult de vraag in</w:t>
             </w:r>
           </w:p>
           <w:p>
@@ -1064,7 +1033,7 @@
               <w:rPr>
                 <w:rFonts w:ascii="Verdana" w:hAnsi="Verdana"/>
               </w:rPr>
-              <w:t>Ga terug naar stap 6 indien alle vragen nog niet zijn ingevuld, ga anders verder bij stap 11</w:t>
+              <w:t>Ga terug naar stap 4 indien alle vragen nog niet zijn ingevuld, ga anders verder bij stap 9</w:t>
             </w:r>
           </w:p>
         </w:tc>
@@ -1136,7 +1105,7 @@
               <w:rPr>
                 <w:rFonts w:ascii="Verdana" w:hAnsi="Verdana"/>
               </w:rPr>
-              <w:t>8B De docent kiest als type vraag de kort-antwoord vraag</w:t>
+              <w:t>6B De docent kiest als type vraag de kort-antwoord vraag</w:t>
             </w:r>
           </w:p>
           <w:p>
@@ -1174,8 +1143,15 @@
               <w:rPr>
                 <w:rFonts w:ascii="Verdana" w:hAnsi="Verdana"/>
               </w:rPr>
-              <w:lastRenderedPageBreak/>
-              <w:t>Ga terug naar stap 6 indien alle vragen nog niet zijn ingevuld, ga anders verder bij stap 11</w:t>
+              <w:t>Ga terug naar stap 4</w:t>
+            </w:r>
+            <w:bookmarkStart w:id="1" w:name="_GoBack"/>
+            <w:bookmarkEnd w:id="1"/>
+            <w:r>
+              <w:rPr>
+                <w:rFonts w:ascii="Verdana" w:hAnsi="Verdana"/>
+              </w:rPr>
+              <w:t xml:space="preserve"> indien alle vragen nog niet zijn ingevuld, ga anders verder bij stap 9</w:t>
             </w:r>
           </w:p>
         </w:tc>
@@ -1298,7 +1274,7 @@
 
 <file path=word/comments.xml><?xml version="1.0" encoding="utf-8"?>
 <w:comments xmlns:wpc="http://schemas.microsoft.com/office/word/2010/wordprocessingCanvas" xmlns:cx="http://schemas.microsoft.com/office/drawing/2014/chartex" xmlns:cx1="http://schemas.microsoft.com/office/drawing/2015/9/8/chartex" xmlns:cx2="http://schemas.microsoft.com/office/drawing/2015/10/21/chartex" xmlns:cx3="http://schemas.microsoft.com/office/drawing/2016/5/9/chartex" xmlns:cx4="http://schemas.microsoft.com/office/drawing/2016/5/10/chartex" xmlns:cx5="http://schemas.microsoft.com/office/drawing/2016/5/11/chartex" xmlns:cx6="http://schemas.microsoft.com/office/drawing/2016/5/12/chartex" xmlns:cx7="http://schemas.microsoft.com/office/drawing/2016/5/13/chartex" xmlns:cx8="http://schemas.microsoft.com/office/drawing/2016/5/14/chartex" xmlns:mc="http://schemas.openxmlformats.org/markup-compatibility/2006" xmlns:aink="http://schemas.microsoft.com/office/drawing/2016/ink" xmlns:am3d="http://schemas.microsoft.com/office/drawing/2017/model3d" xmlns:o="urn:schemas-microsoft-com:office:office" xmlns:r="http://schemas.openxmlformats.org/officeDocument/2006/relationships" xmlns:m="http://schemas.openxmlformats.org/officeDocument/2006/math" xmlns:v="urn:schemas-microsoft-com:vml" xmlns:wp14="http://schemas.microsoft.com/office/word/2010/wordprocessingDrawing" xmlns:wp="http://schemas.openxmlformats.org/drawingml/2006/wordprocessingDrawing" xmlns:w10="urn:schemas-microsoft-com:office:word" xmlns:w="http://schemas.openxmlformats.org/wordprocessingml/2006/main" xmlns:w14="http://schemas.microsoft.com/office/word/2010/wordml" xmlns:w15="http://schemas.microsoft.com/office/word/2012/wordml" xmlns:w16cid="http://schemas.microsoft.com/office/word/2016/wordml/cid" xmlns:w16se="http://schemas.microsoft.com/office/word/2015/wordml/symex" xmlns:wpg="http://schemas.microsoft.com/office/word/2010/wordprocessingGroup" xmlns:wpi="http://schemas.microsoft.com/office/word/2010/wordprocessingInk" xmlns:wne="http://schemas.microsoft.com/office/word/2006/wordml" xmlns:wps="http://schemas.microsoft.com/office/word/2010/wordprocessingShape" mc:Ignorable="w14 w15 w16se w16cid wp14">
-  <w:comment w:id="0" w:author="lucahogeweide@gmail.com" w:date="2018-09-28T10:29:00Z" w:initials="l">
+  <w:comment w:id="0" w:author="lucahogeweide@gmail.com" w:date="2018-09-28T10:30:00Z" w:initials="l">
     <w:p>
       <w:pPr>
         <w:pStyle w:val="Tekstopmerking"/>
@@ -1310,50 +1286,7 @@
         <w:annotationRef/>
       </w:r>
       <w:r>
-        <w:t>Moet het systeem dit doe</w:t>
-      </w:r>
-      <w:r>
-        <w:t>n of kan de docent dat zelf</w:t>
-      </w:r>
-    </w:p>
-  </w:comment>
-  <w:comment w:id="2" w:author="lucahogeweide@gmail.com" w:date="2018-09-28T10:30:00Z" w:initials="l">
-    <w:p>
-      <w:pPr>
-        <w:pStyle w:val="Tekstopmerking"/>
-      </w:pPr>
-      <w:r>
-        <w:rPr>
-          <w:rStyle w:val="Verwijzingopmerking"/>
-        </w:rPr>
-        <w:annotationRef/>
-      </w:r>
-      <w:r>
-        <w:t xml:space="preserve">Moet je ook bij </w:t>
-      </w:r>
-      <w:proofErr w:type="spellStart"/>
-      <w:r>
-        <w:t>alternative</w:t>
-      </w:r>
-      <w:proofErr w:type="spellEnd"/>
-      <w:r>
-        <w:t xml:space="preserve"> </w:t>
-      </w:r>
-      <w:proofErr w:type="spellStart"/>
-      <w:r>
-        <w:t>flows</w:t>
-      </w:r>
-      <w:proofErr w:type="spellEnd"/>
-      <w:r>
-        <w:t xml:space="preserve"> alle </w:t>
-      </w:r>
-      <w:proofErr w:type="spellStart"/>
-      <w:r>
-        <w:t>errors</w:t>
-      </w:r>
-      <w:proofErr w:type="spellEnd"/>
-      <w:r>
-        <w:t xml:space="preserve"> erin zetten</w:t>
+        <w:t>Moet je ook bij alternative flows alle errors erin zetten</w:t>
       </w:r>
     </w:p>
   </w:comment>
@@ -1362,15 +1295,13 @@
 
 <file path=word/commentsExtended.xml><?xml version="1.0" encoding="utf-8"?>
 <w15:commentsEx xmlns:wpc="http://schemas.microsoft.com/office/word/2010/wordprocessingCanvas" xmlns:cx="http://schemas.microsoft.com/office/drawing/2014/chartex" xmlns:cx1="http://schemas.microsoft.com/office/drawing/2015/9/8/chartex" xmlns:cx2="http://schemas.microsoft.com/office/drawing/2015/10/21/chartex" xmlns:cx3="http://schemas.microsoft.com/office/drawing/2016/5/9/chartex" xmlns:cx4="http://schemas.microsoft.com/office/drawing/2016/5/10/chartex" xmlns:cx5="http://schemas.microsoft.com/office/drawing/2016/5/11/chartex" xmlns:cx6="http://schemas.microsoft.com/office/drawing/2016/5/12/chartex" xmlns:cx7="http://schemas.microsoft.com/office/drawing/2016/5/13/chartex" xmlns:cx8="http://schemas.microsoft.com/office/drawing/2016/5/14/chartex" xmlns:mc="http://schemas.openxmlformats.org/markup-compatibility/2006" xmlns:aink="http://schemas.microsoft.com/office/drawing/2016/ink" xmlns:am3d="http://schemas.microsoft.com/office/drawing/2017/model3d" xmlns:o="urn:schemas-microsoft-com:office:office" xmlns:r="http://schemas.openxmlformats.org/officeDocument/2006/relationships" xmlns:m="http://schemas.openxmlformats.org/officeDocument/2006/math" xmlns:v="urn:schemas-microsoft-com:vml" xmlns:wp14="http://schemas.microsoft.com/office/word/2010/wordprocessingDrawing" xmlns:wp="http://schemas.openxmlformats.org/drawingml/2006/wordprocessingDrawing" xmlns:w10="urn:schemas-microsoft-com:office:word" xmlns:w="http://schemas.openxmlformats.org/wordprocessingml/2006/main" xmlns:w14="http://schemas.microsoft.com/office/word/2010/wordml" xmlns:w15="http://schemas.microsoft.com/office/word/2012/wordml" xmlns:w16cid="http://schemas.microsoft.com/office/word/2016/wordml/cid" xmlns:w16se="http://schemas.microsoft.com/office/word/2015/wordml/symex" xmlns:wpg="http://schemas.microsoft.com/office/word/2010/wordprocessingGroup" xmlns:wpi="http://schemas.microsoft.com/office/word/2010/wordprocessingInk" xmlns:wne="http://schemas.microsoft.com/office/word/2006/wordml" xmlns:wps="http://schemas.microsoft.com/office/word/2010/wordprocessingShape" mc:Ignorable="w14 w15 w16se w16cid wp14">
-  <w15:commentEx w15:paraId="6CAC4009" w15:done="0"/>
-  <w15:commentEx w15:paraId="27218A30" w15:done="0"/>
+  <w15:commentEx w15:paraId="520DD86B" w15:done="1"/>
 </w15:commentsEx>
 </file>
 
 <file path=word/commentsIds.xml><?xml version="1.0" encoding="utf-8"?>
 <w16cid:commentsIds xmlns:wpc="http://schemas.microsoft.com/office/word/2010/wordprocessingCanvas" xmlns:cx="http://schemas.microsoft.com/office/drawing/2014/chartex" xmlns:cx1="http://schemas.microsoft.com/office/drawing/2015/9/8/chartex" xmlns:cx2="http://schemas.microsoft.com/office/drawing/2015/10/21/chartex" xmlns:cx3="http://schemas.microsoft.com/office/drawing/2016/5/9/chartex" xmlns:cx4="http://schemas.microsoft.com/office/drawing/2016/5/10/chartex" xmlns:cx5="http://schemas.microsoft.com/office/drawing/2016/5/11/chartex" xmlns:cx6="http://schemas.microsoft.com/office/drawing/2016/5/12/chartex" xmlns:cx7="http://schemas.microsoft.com/office/drawing/2016/5/13/chartex" xmlns:cx8="http://schemas.microsoft.com/office/drawing/2016/5/14/chartex" xmlns:mc="http://schemas.openxmlformats.org/markup-compatibility/2006" xmlns:aink="http://schemas.microsoft.com/office/drawing/2016/ink" xmlns:am3d="http://schemas.microsoft.com/office/drawing/2017/model3d" xmlns:o="urn:schemas-microsoft-com:office:office" xmlns:r="http://schemas.openxmlformats.org/officeDocument/2006/relationships" xmlns:m="http://schemas.openxmlformats.org/officeDocument/2006/math" xmlns:v="urn:schemas-microsoft-com:vml" xmlns:wp14="http://schemas.microsoft.com/office/word/2010/wordprocessingDrawing" xmlns:wp="http://schemas.openxmlformats.org/drawingml/2006/wordprocessingDrawing" xmlns:w10="urn:schemas-microsoft-com:office:word" xmlns:w="http://schemas.openxmlformats.org/wordprocessingml/2006/main" xmlns:w14="http://schemas.microsoft.com/office/word/2010/wordml" xmlns:w15="http://schemas.microsoft.com/office/word/2012/wordml" xmlns:w16cid="http://schemas.microsoft.com/office/word/2016/wordml/cid" xmlns:w16se="http://schemas.microsoft.com/office/word/2015/wordml/symex" xmlns:wpg="http://schemas.microsoft.com/office/word/2010/wordprocessingGroup" xmlns:wpi="http://schemas.microsoft.com/office/word/2010/wordprocessingInk" xmlns:wne="http://schemas.microsoft.com/office/word/2006/wordml" xmlns:wps="http://schemas.microsoft.com/office/word/2010/wordprocessingShape" mc:Ignorable="w14 w15 w16se w16cid wp14">
-  <w16cid:commentId w16cid:paraId="6CAC4009" w16cid:durableId="1F58811F"/>
-  <w16cid:commentId w16cid:paraId="27218A30" w16cid:durableId="1F588158"/>
+  <w16cid:commentId w16cid:paraId="520DD86B" w16cid:durableId="1F588158"/>
 </w16cid:commentsIds>
 </file>
 
@@ -2814,21 +2745,6 @@
 </file>
 
 <file path=customXml/item1.xml><?xml version="1.0" encoding="utf-8"?>
-<?mso-contentType ?>
-<FormTemplates xmlns="http://schemas.microsoft.com/sharepoint/v3/contenttype/forms">
-  <Display>DocumentLibraryForm</Display>
-  <Edit>DocumentLibraryForm</Edit>
-  <New>DocumentLibraryForm</New>
-</FormTemplates>
-</file>
-
-<file path=customXml/item2.xml><?xml version="1.0" encoding="utf-8"?>
-<p:properties xmlns:p="http://schemas.microsoft.com/office/2006/metadata/properties" xmlns:xsi="http://www.w3.org/2001/XMLSchema-instance">
-  <documentManagement/>
-</p:properties>
-</file>
-
-<file path=customXml/item3.xml><?xml version="1.0" encoding="utf-8"?>
 <ct:contentTypeSchema xmlns:ct="http://schemas.microsoft.com/office/2006/metadata/contentType" xmlns:ma="http://schemas.microsoft.com/office/2006/metadata/properties/metaAttributes" ct:_="" ma:_="" ma:contentTypeName="Document" ma:contentTypeID="0x010100F302898F92C26748A4D86C64E794B603" ma:contentTypeVersion="0" ma:contentTypeDescription="Een nieuw document maken." ma:contentTypeScope="" ma:versionID="50b080b940ebeada54b490f4ce495540">
   <xsd:schema xmlns:xsd="http://www.w3.org/2001/XMLSchema" xmlns:p="http://schemas.microsoft.com/office/2006/metadata/properties" targetNamespace="http://schemas.microsoft.com/office/2006/metadata/properties" ma:root="true" ma:fieldsID="b118b0825d757084c8d1e1ffd33f200c">
     <xsd:element name="properties">
@@ -2877,27 +2793,26 @@
 </ct:contentTypeSchema>
 </file>
 
+<file path=customXml/item2.xml><?xml version="1.0" encoding="utf-8"?>
+<p:properties xmlns:p="http://schemas.microsoft.com/office/2006/metadata/properties" xmlns:xsi="http://www.w3.org/2001/XMLSchema-instance">
+  <documentManagement/>
+</p:properties>
+</file>
+
+<file path=customXml/item3.xml><?xml version="1.0" encoding="utf-8"?>
+<?mso-contentType ?>
+<FormTemplates xmlns="http://schemas.microsoft.com/sharepoint/v3/contenttype/forms">
+  <Display>DocumentLibraryForm</Display>
+  <Edit>DocumentLibraryForm</Edit>
+  <New>DocumentLibraryForm</New>
+</FormTemplates>
+</file>
+
 <file path=customXml/item4.xml><?xml version="1.0" encoding="utf-8"?>
 <b:Sources xmlns:b="http://schemas.openxmlformats.org/officeDocument/2006/bibliography" xmlns="http://schemas.openxmlformats.org/officeDocument/2006/bibliography" SelectedStyle="\APASixthEditionOfficeOnline.xsl" StyleName="APA" Version="6"/>
 </file>
 
 <file path=customXml/itemProps1.xml><?xml version="1.0" encoding="utf-8"?>
-<ds:datastoreItem xmlns:ds="http://schemas.openxmlformats.org/officeDocument/2006/customXml" ds:itemID="{10760632-3C44-4866-89DC-1FB016483D42}">
-  <ds:schemaRefs>
-    <ds:schemaRef ds:uri="http://schemas.microsoft.com/sharepoint/v3/contenttype/forms"/>
-  </ds:schemaRefs>
-</ds:datastoreItem>
-</file>
-
-<file path=customXml/itemProps2.xml><?xml version="1.0" encoding="utf-8"?>
-<ds:datastoreItem xmlns:ds="http://schemas.openxmlformats.org/officeDocument/2006/customXml" ds:itemID="{CFCD99C2-186B-4BBC-A0B2-B14E253C439C}">
-  <ds:schemaRefs>
-    <ds:schemaRef ds:uri="http://schemas.microsoft.com/office/2006/metadata/properties"/>
-  </ds:schemaRefs>
-</ds:datastoreItem>
-</file>
-
-<file path=customXml/itemProps3.xml><?xml version="1.0" encoding="utf-8"?>
 <ds:datastoreItem xmlns:ds="http://schemas.openxmlformats.org/officeDocument/2006/customXml" ds:itemID="{FE1D9625-C583-4786-9421-BF1618CEF2BF}">
   <ds:schemaRefs>
     <ds:schemaRef ds:uri="http://schemas.microsoft.com/office/2006/metadata/contentType"/>
@@ -2912,8 +2827,24 @@
 </ds:datastoreItem>
 </file>
 
+<file path=customXml/itemProps2.xml><?xml version="1.0" encoding="utf-8"?>
+<ds:datastoreItem xmlns:ds="http://schemas.openxmlformats.org/officeDocument/2006/customXml" ds:itemID="{CFCD99C2-186B-4BBC-A0B2-B14E253C439C}">
+  <ds:schemaRefs>
+    <ds:schemaRef ds:uri="http://schemas.microsoft.com/office/2006/metadata/properties"/>
+  </ds:schemaRefs>
+</ds:datastoreItem>
+</file>
+
+<file path=customXml/itemProps3.xml><?xml version="1.0" encoding="utf-8"?>
+<ds:datastoreItem xmlns:ds="http://schemas.openxmlformats.org/officeDocument/2006/customXml" ds:itemID="{10760632-3C44-4866-89DC-1FB016483D42}">
+  <ds:schemaRefs>
+    <ds:schemaRef ds:uri="http://schemas.microsoft.com/sharepoint/v3/contenttype/forms"/>
+  </ds:schemaRefs>
+</ds:datastoreItem>
+</file>
+
 <file path=customXml/itemProps4.xml><?xml version="1.0" encoding="utf-8"?>
-<ds:datastoreItem xmlns:ds="http://schemas.openxmlformats.org/officeDocument/2006/customXml" ds:itemID="{7AB8FC66-DAB6-478E-96D5-84CF625B72E7}">
+<ds:datastoreItem xmlns:ds="http://schemas.openxmlformats.org/officeDocument/2006/customXml" ds:itemID="{6BE23040-4773-4A04-B682-42B0E660DB56}">
   <ds:schemaRefs>
     <ds:schemaRef ds:uri="http://schemas.openxmlformats.org/officeDocument/2006/bibliography"/>
   </ds:schemaRefs>

</xml_diff>